<commit_message>
UP REPO: Actualización y orden a la carpeta de trabajo
</commit_message>
<xml_diff>
--- a/Literatura_Metodos/Sección Metodología.docx
+++ b/Literatura_Metodos/Sección Metodología.docx
@@ -20,24 +20,13 @@
         </w:rPr>
         <w:t>M</w:t>
       </w:r>
-      <w:ins w:id="0" w:author="José Conejeros" w:date="2019-12-16T16:46:00Z">
-        <w:r>
-          <w:rPr>
-            <w:rFonts w:ascii="Times New Roman" w:hAnsi="Times New Roman" w:cs="Times New Roman"/>
-            <w:b/>
-          </w:rPr>
-          <w:t>étodo</w:t>
-        </w:r>
-      </w:ins>
-      <w:del w:id="1" w:author="José Conejeros" w:date="2019-12-16T16:46:00Z">
-        <w:r>
-          <w:rPr>
-            <w:rFonts w:ascii="Times New Roman" w:hAnsi="Times New Roman" w:cs="Times New Roman"/>
-            <w:b/>
-          </w:rPr>
-          <w:delText>etodología</w:delText>
-        </w:r>
-      </w:del>
+      <w:r>
+        <w:rPr>
+          <w:rFonts w:ascii="Times New Roman" w:hAnsi="Times New Roman" w:cs="Times New Roman"/>
+          <w:b/>
+        </w:rPr>
+        <w:t>étodo</w:t>
+      </w:r>
       <w:r>
         <w:rPr>
           <w:rFonts w:ascii="Times New Roman" w:hAnsi="Times New Roman" w:cs="Times New Roman"/>
@@ -69,90 +58,37 @@
       <w:pPr>
         <w:spacing w:line="360" w:lineRule="auto"/>
         <w:jc w:val="both"/>
-        <w:rPr>
-          <w:rPrChange w:id="2" w:author="José Conejeros" w:date="2019-12-16T17:21:00Z">
-            <w:rPr>
-              <w:rFonts w:ascii="Times New Roman" w:hAnsi="Times New Roman" w:cs="Times New Roman"/>
-            </w:rPr>
-          </w:rPrChange>
-        </w:rPr>
       </w:pPr>
-      <w:del w:id="3" w:author="José Conejeros" w:date="2019-12-16T16:01:00Z">
-        <w:r>
-          <w:rPr>
-            <w:rFonts w:ascii="Times New Roman" w:hAnsi="Times New Roman" w:cs="Times New Roman"/>
-          </w:rPr>
-          <w:delText xml:space="preserve">Para realizar esta investigación se propone utilizar </w:delText>
-        </w:r>
-      </w:del>
-      <w:ins w:id="4" w:author="José Conejeros" w:date="2019-12-16T16:01:00Z">
-        <w:r>
-          <w:rPr>
-            <w:rFonts w:ascii="Times New Roman" w:hAnsi="Times New Roman" w:cs="Times New Roman"/>
-          </w:rPr>
-          <w:t xml:space="preserve">En </w:t>
-        </w:r>
-      </w:ins>
-      <w:ins w:id="5" w:author="José Conejeros" w:date="2019-12-16T16:02:00Z">
-        <w:r>
-          <w:rPr>
-            <w:rFonts w:ascii="Times New Roman" w:hAnsi="Times New Roman" w:cs="Times New Roman"/>
-          </w:rPr>
-          <w:t xml:space="preserve">esta investigación se utilizan </w:t>
-        </w:r>
-      </w:ins>
+      <w:r>
+        <w:rPr>
+          <w:rFonts w:ascii="Times New Roman" w:hAnsi="Times New Roman" w:cs="Times New Roman"/>
+        </w:rPr>
+        <w:t xml:space="preserve">En esta investigación se utilizan </w:t>
+      </w:r>
       <w:r>
         <w:rPr>
           <w:rFonts w:ascii="Times New Roman" w:hAnsi="Times New Roman" w:cs="Times New Roman"/>
         </w:rPr>
         <w:t xml:space="preserve">los datos </w:t>
       </w:r>
-      <w:del w:id="6" w:author="José Conejeros" w:date="2019-12-16T16:02:00Z">
-        <w:r>
-          <w:rPr>
-            <w:rFonts w:ascii="Times New Roman" w:hAnsi="Times New Roman" w:cs="Times New Roman"/>
-          </w:rPr>
-          <w:delText>recolectados por</w:delText>
-        </w:r>
-      </w:del>
-      <w:ins w:id="7" w:author="José Conejeros" w:date="2019-12-16T16:02:00Z">
-        <w:r>
-          <w:rPr>
-            <w:rFonts w:ascii="Times New Roman" w:hAnsi="Times New Roman" w:cs="Times New Roman"/>
-          </w:rPr>
-          <w:t>del</w:t>
-        </w:r>
-      </w:ins>
+      <w:r>
+        <w:rPr>
+          <w:rFonts w:ascii="Times New Roman" w:hAnsi="Times New Roman" w:cs="Times New Roman"/>
+        </w:rPr>
+        <w:t>del</w:t>
+      </w:r>
       <w:r>
         <w:rPr>
           <w:rFonts w:ascii="Times New Roman" w:hAnsi="Times New Roman" w:cs="Times New Roman"/>
         </w:rPr>
         <w:t xml:space="preserve"> </w:t>
       </w:r>
-      <w:del w:id="8" w:author="José Conejeros" w:date="2019-12-16T16:02:00Z">
-        <w:r>
-          <w:rPr>
-            <w:rFonts w:ascii="Times New Roman" w:hAnsi="Times New Roman" w:cs="Times New Roman"/>
-          </w:rPr>
-          <w:delText xml:space="preserve">el </w:delText>
-        </w:r>
-      </w:del>
-      <w:ins w:id="9" w:author="José Conejeros" w:date="2019-12-16T17:21:00Z">
-        <w:r>
-          <w:t>International Civic and Citizenship Education Study</w:t>
-        </w:r>
-        <w:r>
-          <w:t xml:space="preserve"> </w:t>
-        </w:r>
-      </w:ins>
-      <w:del w:id="10" w:author="José Conejeros" w:date="2019-12-16T17:21:00Z">
-        <w:r>
-          <w:rPr>
-            <w:rFonts w:ascii="Times New Roman" w:hAnsi="Times New Roman" w:cs="Times New Roman"/>
-          </w:rPr>
-          <w:delText xml:space="preserve">Estudio Internacional de Educación Cívica y Ciudadanía </w:delText>
-        </w:r>
-      </w:del>
+      <w:r>
+        <w:rPr>
+          <w:rFonts w:ascii="Times New Roman" w:hAnsi="Times New Roman" w:cs="Times New Roman"/>
+        </w:rPr>
+        <w:t xml:space="preserve">International Civic and Citizenship Education Study </w:t>
+      </w:r>
       <w:r>
         <w:rPr>
           <w:rFonts w:ascii="Times New Roman" w:hAnsi="Times New Roman" w:cs="Times New Roman"/>
@@ -183,44 +119,24 @@
         </w:rPr>
         <w:t xml:space="preserve"> </w:t>
       </w:r>
-      <w:ins w:id="11" w:author="José Conejeros" w:date="2019-12-16T16:45:00Z">
-        <w:r>
-          <w:rPr>
-            <w:rFonts w:ascii="Times New Roman" w:hAnsi="Times New Roman" w:cs="Times New Roman"/>
-          </w:rPr>
-          <w:t>5</w:t>
-        </w:r>
-      </w:ins>
-      <w:del w:id="12" w:author="José Conejeros" w:date="2019-12-16T16:45:00Z">
-        <w:r>
-          <w:rPr>
-            <w:rFonts w:ascii="Times New Roman" w:hAnsi="Times New Roman" w:cs="Times New Roman"/>
-          </w:rPr>
-          <w:delText>los</w:delText>
-        </w:r>
-      </w:del>
+      <w:r>
+        <w:rPr>
+          <w:rFonts w:ascii="Times New Roman" w:hAnsi="Times New Roman" w:cs="Times New Roman"/>
+        </w:rPr>
+        <w:t>5</w:t>
+      </w:r>
       <w:r>
         <w:rPr>
           <w:rFonts w:ascii="Times New Roman" w:hAnsi="Times New Roman" w:cs="Times New Roman"/>
         </w:rPr>
         <w:t xml:space="preserve"> países </w:t>
       </w:r>
-      <w:ins w:id="13" w:author="José Conejeros" w:date="2019-12-16T16:45:00Z">
-        <w:r>
-          <w:rPr>
-            <w:rFonts w:ascii="Times New Roman" w:hAnsi="Times New Roman" w:cs="Times New Roman"/>
-          </w:rPr>
-          <w:t>en</w:t>
-        </w:r>
-      </w:ins>
-      <w:del w:id="14" w:author="José Conejeros" w:date="2019-12-16T16:45:00Z">
-        <w:r>
-          <w:rPr>
-            <w:rFonts w:ascii="Times New Roman" w:hAnsi="Times New Roman" w:cs="Times New Roman"/>
-          </w:rPr>
-          <w:delText>de</w:delText>
-        </w:r>
-      </w:del>
+      <w:r>
+        <w:rPr>
+          <w:rFonts w:ascii="Times New Roman" w:hAnsi="Times New Roman" w:cs="Times New Roman"/>
+        </w:rPr>
+        <w:t>en</w:t>
+      </w:r>
       <w:r>
         <w:rPr>
           <w:rFonts w:ascii="Times New Roman" w:hAnsi="Times New Roman" w:cs="Times New Roman"/>
@@ -263,28 +179,12 @@
         </w:rPr>
         <w:t xml:space="preserve">en tres momentos en el tiempo, CIVED </w:t>
       </w:r>
-      <w:del w:id="15" w:author="José Conejeros" w:date="2019-12-16T16:02:00Z">
-        <w:r>
-          <w:rPr>
-            <w:rFonts w:ascii="Times New Roman" w:hAnsi="Times New Roman" w:cs="Times New Roman"/>
-          </w:rPr>
-          <w:delText>(</w:delText>
-        </w:r>
-      </w:del>
       <w:r>
         <w:rPr>
           <w:rFonts w:ascii="Times New Roman" w:hAnsi="Times New Roman" w:cs="Times New Roman"/>
         </w:rPr>
         <w:t>1999</w:t>
       </w:r>
-      <w:del w:id="16" w:author="José Conejeros" w:date="2019-12-16T16:02:00Z">
-        <w:r>
-          <w:rPr>
-            <w:rFonts w:ascii="Times New Roman" w:hAnsi="Times New Roman" w:cs="Times New Roman"/>
-          </w:rPr>
-          <w:delText>)</w:delText>
-        </w:r>
-      </w:del>
       <w:r>
         <w:rPr>
           <w:rFonts w:ascii="Times New Roman" w:hAnsi="Times New Roman" w:cs="Times New Roman"/>
@@ -333,184 +233,114 @@
         </w:rPr>
         <w:t xml:space="preserve">u propósito es </w:t>
       </w:r>
-      <w:ins w:id="17" w:author="José Conejeros" w:date="2019-12-16T16:08:00Z">
-        <w:r>
-          <w:rPr>
-            <w:rFonts w:ascii="Times New Roman" w:hAnsi="Times New Roman" w:cs="Times New Roman"/>
-          </w:rPr>
-          <w:t>inves</w:t>
-        </w:r>
-      </w:ins>
-      <w:ins w:id="18" w:author="José Conejeros" w:date="2019-12-16T16:50:00Z">
-        <w:r>
-          <w:rPr>
-            <w:rFonts w:ascii="Times New Roman" w:hAnsi="Times New Roman" w:cs="Times New Roman"/>
-          </w:rPr>
-          <w:t>t</w:t>
-        </w:r>
-      </w:ins>
-      <w:ins w:id="19" w:author="José Conejeros" w:date="2019-12-16T16:08:00Z">
-        <w:r>
-          <w:rPr>
-            <w:rFonts w:ascii="Times New Roman" w:hAnsi="Times New Roman" w:cs="Times New Roman"/>
-          </w:rPr>
-          <w:t xml:space="preserve">igar </w:t>
-        </w:r>
-      </w:ins>
-      <w:ins w:id="20" w:author="José Conejeros" w:date="2019-12-16T16:50:00Z">
-        <w:r>
-          <w:rPr>
-            <w:rFonts w:ascii="Times New Roman" w:hAnsi="Times New Roman" w:cs="Times New Roman"/>
-          </w:rPr>
-          <w:t>la manera en que</w:t>
-        </w:r>
-      </w:ins>
-      <w:ins w:id="21" w:author="José Conejeros" w:date="2019-12-16T16:08:00Z">
-        <w:r>
-          <w:rPr>
-            <w:rFonts w:ascii="Times New Roman" w:hAnsi="Times New Roman" w:cs="Times New Roman"/>
-          </w:rPr>
-          <w:t xml:space="preserve"> los los sistemas educativos </w:t>
-        </w:r>
-      </w:ins>
+      <w:r>
+        <w:rPr>
+          <w:rFonts w:ascii="Times New Roman" w:hAnsi="Times New Roman" w:cs="Times New Roman"/>
+        </w:rPr>
+        <w:t>inves</w:t>
+      </w:r>
+      <w:r>
+        <w:rPr>
+          <w:rFonts w:ascii="Times New Roman" w:hAnsi="Times New Roman" w:cs="Times New Roman"/>
+        </w:rPr>
+        <w:t>t</w:t>
+      </w:r>
+      <w:r>
+        <w:rPr>
+          <w:rFonts w:ascii="Times New Roman" w:hAnsi="Times New Roman" w:cs="Times New Roman"/>
+        </w:rPr>
+        <w:t xml:space="preserve">igar </w:t>
+      </w:r>
+      <w:r>
+        <w:rPr>
+          <w:rFonts w:ascii="Times New Roman" w:hAnsi="Times New Roman" w:cs="Times New Roman"/>
+        </w:rPr>
+        <w:t>la manera en que</w:t>
+      </w:r>
+      <w:r>
+        <w:rPr>
+          <w:rFonts w:ascii="Times New Roman" w:hAnsi="Times New Roman" w:cs="Times New Roman"/>
+        </w:rPr>
+        <w:t xml:space="preserve"> los los sistemas educativos </w:t>
+      </w:r>
       <w:r>
         <w:rPr>
           <w:rFonts w:ascii="Times New Roman" w:hAnsi="Times New Roman" w:cs="Times New Roman"/>
         </w:rPr>
         <w:t>prepara</w:t>
       </w:r>
-      <w:ins w:id="22" w:author="José Conejeros" w:date="2019-12-16T16:08:00Z">
-        <w:r>
-          <w:rPr>
-            <w:rFonts w:ascii="Times New Roman" w:hAnsi="Times New Roman" w:cs="Times New Roman"/>
-          </w:rPr>
-          <w:t>n</w:t>
-        </w:r>
-      </w:ins>
-      <w:del w:id="23" w:author="José Conejeros" w:date="2019-12-16T16:08:00Z">
-        <w:r>
-          <w:rPr>
-            <w:rFonts w:ascii="Times New Roman" w:hAnsi="Times New Roman" w:cs="Times New Roman"/>
-          </w:rPr>
-          <w:delText>r</w:delText>
-        </w:r>
-      </w:del>
+      <w:r>
+        <w:rPr>
+          <w:rFonts w:ascii="Times New Roman" w:hAnsi="Times New Roman" w:cs="Times New Roman"/>
+        </w:rPr>
+        <w:t>n</w:t>
+      </w:r>
       <w:r>
         <w:rPr>
           <w:rFonts w:ascii="Times New Roman" w:hAnsi="Times New Roman" w:cs="Times New Roman"/>
         </w:rPr>
         <w:t xml:space="preserve"> a los jóvenes </w:t>
       </w:r>
-      <w:del w:id="24" w:author="José Conejeros" w:date="2019-12-16T16:09:00Z">
-        <w:r>
-          <w:rPr>
-            <w:rFonts w:ascii="Times New Roman" w:hAnsi="Times New Roman" w:cs="Times New Roman"/>
-          </w:rPr>
-          <w:delText>para que estén listos y capacitados</w:delText>
-        </w:r>
-      </w:del>
-      <w:ins w:id="25" w:author="José Conejeros" w:date="2019-12-16T16:09:00Z">
-        <w:r>
-          <w:rPr>
-            <w:rFonts w:ascii="Times New Roman" w:hAnsi="Times New Roman" w:cs="Times New Roman"/>
-          </w:rPr>
-          <w:t>para</w:t>
-        </w:r>
-      </w:ins>
-      <w:del w:id="26" w:author="José Conejeros" w:date="2019-12-16T16:09:00Z">
-        <w:r>
-          <w:rPr>
-            <w:rFonts w:ascii="Times New Roman" w:hAnsi="Times New Roman" w:cs="Times New Roman"/>
-          </w:rPr>
-          <w:delText xml:space="preserve"> </w:delText>
-        </w:r>
-        <w:r>
-          <w:rPr>
-            <w:rFonts w:ascii="Times New Roman" w:hAnsi="Times New Roman" w:cs="Times New Roman"/>
-          </w:rPr>
-          <w:delText>a</w:delText>
-        </w:r>
-      </w:del>
+      <w:r>
+        <w:rPr>
+          <w:rFonts w:ascii="Times New Roman" w:hAnsi="Times New Roman" w:cs="Times New Roman"/>
+        </w:rPr>
+        <w:t>para</w:t>
+      </w:r>
       <w:r>
         <w:rPr>
           <w:rFonts w:ascii="Times New Roman" w:hAnsi="Times New Roman" w:cs="Times New Roman"/>
         </w:rPr>
         <w:t xml:space="preserve"> asumir su</w:t>
       </w:r>
-      <w:ins w:id="27" w:author="José Conejeros" w:date="2019-12-16T16:51:00Z">
-        <w:r>
-          <w:rPr>
-            <w:rFonts w:ascii="Times New Roman" w:hAnsi="Times New Roman" w:cs="Times New Roman"/>
-          </w:rPr>
-          <w:t>s</w:t>
-        </w:r>
-      </w:ins>
+      <w:r>
+        <w:rPr>
+          <w:rFonts w:ascii="Times New Roman" w:hAnsi="Times New Roman" w:cs="Times New Roman"/>
+        </w:rPr>
+        <w:t>s</w:t>
+      </w:r>
       <w:r>
         <w:rPr>
           <w:rFonts w:ascii="Times New Roman" w:hAnsi="Times New Roman" w:cs="Times New Roman"/>
         </w:rPr>
         <w:t xml:space="preserve"> rol</w:t>
       </w:r>
-      <w:ins w:id="28" w:author="José Conejeros" w:date="2019-12-16T16:51:00Z">
-        <w:r>
-          <w:rPr>
-            <w:rFonts w:ascii="Times New Roman" w:hAnsi="Times New Roman" w:cs="Times New Roman"/>
-          </w:rPr>
-          <w:t>es</w:t>
-        </w:r>
-      </w:ins>
+      <w:r>
+        <w:rPr>
+          <w:rFonts w:ascii="Times New Roman" w:hAnsi="Times New Roman" w:cs="Times New Roman"/>
+        </w:rPr>
+        <w:t>es</w:t>
+      </w:r>
       <w:r>
         <w:rPr>
           <w:rFonts w:ascii="Times New Roman" w:hAnsi="Times New Roman" w:cs="Times New Roman"/>
         </w:rPr>
         <w:t xml:space="preserve"> como ciudadanos. Los resultados de ICCS han contribuido en el debate </w:t>
       </w:r>
-      <w:del w:id="29" w:author="José Conejeros" w:date="2019-12-16T16:12:00Z">
-        <w:r>
-          <w:rPr>
-            <w:rFonts w:ascii="Times New Roman" w:hAnsi="Times New Roman" w:cs="Times New Roman"/>
-          </w:rPr>
-          <w:delText>sobre la necesidad</w:delText>
-        </w:r>
-      </w:del>
-      <w:ins w:id="30" w:author="José Conejeros" w:date="2019-12-16T16:12:00Z">
-        <w:r>
-          <w:rPr>
-            <w:rFonts w:ascii="Times New Roman" w:hAnsi="Times New Roman" w:cs="Times New Roman"/>
-          </w:rPr>
-          <w:t>acerca</w:t>
-        </w:r>
-      </w:ins>
+      <w:r>
+        <w:rPr>
+          <w:rFonts w:ascii="Times New Roman" w:hAnsi="Times New Roman" w:cs="Times New Roman"/>
+        </w:rPr>
+        <w:t>acerca</w:t>
+      </w:r>
       <w:r>
         <w:rPr>
           <w:rFonts w:ascii="Times New Roman" w:hAnsi="Times New Roman" w:cs="Times New Roman"/>
         </w:rPr>
         <w:t xml:space="preserve"> de impartir educación cívica y ciudadana </w:t>
       </w:r>
-      <w:del w:id="31" w:author="José Conejeros" w:date="2019-12-16T16:19:00Z">
-        <w:r>
-          <w:rPr>
-            <w:rFonts w:ascii="Times New Roman" w:hAnsi="Times New Roman" w:cs="Times New Roman"/>
-          </w:rPr>
-          <w:delText>como asignatura en las escuelas</w:delText>
-        </w:r>
-      </w:del>
-      <w:ins w:id="32" w:author="José Conejeros" w:date="2019-12-16T16:19:00Z">
-        <w:r>
-          <w:rPr>
-            <w:rFonts w:ascii="Times New Roman" w:hAnsi="Times New Roman" w:cs="Times New Roman"/>
-          </w:rPr>
-          <w:t>en escuelas</w:t>
-        </w:r>
-      </w:ins>
-      <w:ins w:id="33" w:author="José Conejeros" w:date="2019-12-16T16:43:00Z">
-        <w:r>
-          <w:rPr>
-            <w:rFonts w:ascii="Times New Roman" w:hAnsi="Times New Roman" w:cs="Times New Roman"/>
-          </w:rPr>
-          <w:t xml:space="preserve"> alrededor de todo el mundo</w:t>
-        </w:r>
-      </w:ins>
+      <w:r>
+        <w:rPr>
+          <w:rFonts w:ascii="Times New Roman" w:hAnsi="Times New Roman" w:cs="Times New Roman"/>
+        </w:rPr>
+        <w:t>en escuelas</w:t>
+      </w:r>
+      <w:r>
+        <w:rPr>
+          <w:rFonts w:ascii="Times New Roman" w:hAnsi="Times New Roman" w:cs="Times New Roman"/>
+        </w:rPr>
+        <w:t xml:space="preserve"> alrededor de todo el mundo</w:t>
+      </w:r>
       <w:r>
         <w:rPr>
           <w:rFonts w:ascii="Times New Roman" w:hAnsi="Times New Roman" w:cs="Times New Roman"/>
@@ -539,172 +369,85 @@
         </w:rPr>
         <w:t xml:space="preserve"> </w:t>
       </w:r>
-      <w:del w:id="34" w:author="José Conejeros" w:date="2019-12-16T16:54:00Z">
-        <w:r>
-          <w:rPr>
-            <w:rFonts w:ascii="Times New Roman" w:hAnsi="Times New Roman" w:cs="Times New Roman"/>
-            <w:bCs/>
-          </w:rPr>
-          <w:delText>nacionalmente representativa</w:delText>
-        </w:r>
-      </w:del>
-      <w:ins w:id="35" w:author="José Conejeros" w:date="2019-12-16T16:54:00Z">
-        <w:r>
-          <w:rPr>
-            <w:rFonts w:ascii="Times New Roman" w:hAnsi="Times New Roman" w:cs="Times New Roman"/>
-            <w:bCs/>
-          </w:rPr>
-          <w:t>representativa a nivel nacional</w:t>
-        </w:r>
-      </w:ins>
-      <w:ins w:id="36" w:author="José Conejeros" w:date="2019-12-16T16:55:00Z">
-        <w:r>
-          <w:rPr>
-            <w:rFonts w:ascii="Times New Roman" w:hAnsi="Times New Roman" w:cs="Times New Roman"/>
-            <w:bCs/>
-          </w:rPr>
-          <w:t xml:space="preserve"> </w:t>
-        </w:r>
-      </w:ins>
-      <w:del w:id="37" w:author="José Conejeros" w:date="2019-12-16T16:55:00Z">
-        <w:r>
-          <w:rPr>
-            <w:rFonts w:ascii="Times New Roman" w:hAnsi="Times New Roman" w:cs="Times New Roman"/>
-            <w:bCs/>
-          </w:rPr>
-          <w:delText xml:space="preserve">, aleatorizada multietapa y estratificada </w:delText>
-        </w:r>
-      </w:del>
       <w:r>
         <w:rPr>
           <w:rFonts w:ascii="Times New Roman" w:hAnsi="Times New Roman" w:cs="Times New Roman"/>
           <w:bCs/>
         </w:rPr>
+        <w:t xml:space="preserve">representativa a nivel nacional </w:t>
+      </w:r>
+      <w:r>
+        <w:rPr>
+          <w:rFonts w:ascii="Times New Roman" w:hAnsi="Times New Roman" w:cs="Times New Roman"/>
+          <w:bCs/>
+        </w:rPr>
         <w:t>de estudiantes de octavo básic</w:t>
       </w:r>
-      <w:del w:id="38" w:author="José Conejeros" w:date="2019-12-16T16:55:00Z">
-        <w:r>
-          <w:rPr>
-            <w:rFonts w:ascii="Times New Roman" w:hAnsi="Times New Roman" w:cs="Times New Roman"/>
-            <w:bCs/>
-          </w:rPr>
-          <w:delText>o</w:delText>
-        </w:r>
-      </w:del>
-      <w:ins w:id="39" w:author="José Conejeros" w:date="2019-12-16T16:55:00Z">
-        <w:r>
-          <w:rPr>
-            <w:rFonts w:ascii="Times New Roman" w:hAnsi="Times New Roman" w:cs="Times New Roman"/>
-            <w:bCs/>
-          </w:rPr>
-          <w:t>o</w:t>
-        </w:r>
-      </w:ins>
-      <w:del w:id="40" w:author="José Conejeros" w:date="2019-12-16T16:55:00Z">
-        <w:r>
-          <w:rPr>
-            <w:rFonts w:ascii="Times New Roman" w:hAnsi="Times New Roman" w:cs="Times New Roman"/>
-            <w:bCs/>
-          </w:rPr>
-          <w:delText>,</w:delText>
-        </w:r>
-      </w:del>
-      <w:ins w:id="41" w:author="José Conejeros" w:date="2019-12-16T16:55:00Z">
-        <w:r>
-          <w:rPr>
-            <w:rFonts w:ascii="Times New Roman" w:hAnsi="Times New Roman" w:cs="Times New Roman"/>
-            <w:bCs/>
-          </w:rPr>
-          <w:t xml:space="preserve"> con una</w:t>
-        </w:r>
-      </w:ins>
       <w:r>
         <w:rPr>
           <w:rFonts w:ascii="Times New Roman" w:hAnsi="Times New Roman" w:cs="Times New Roman"/>
           <w:bCs/>
         </w:rPr>
+        <w:t>o con una</w:t>
+      </w:r>
+      <w:r>
+        <w:rPr>
+          <w:rFonts w:ascii="Times New Roman" w:hAnsi="Times New Roman" w:cs="Times New Roman"/>
+          <w:bCs/>
+        </w:rPr>
         <w:t xml:space="preserve"> </w:t>
       </w:r>
-      <w:ins w:id="42" w:author="José Conejeros" w:date="2019-12-16T16:55:00Z">
-        <w:r>
-          <w:rPr>
-            <w:rFonts w:ascii="Times New Roman" w:hAnsi="Times New Roman" w:cs="Times New Roman"/>
-            <w:bCs/>
-          </w:rPr>
-          <w:t xml:space="preserve">edad </w:t>
-        </w:r>
-      </w:ins>
-      <w:del w:id="43" w:author="José Conejeros" w:date="2019-12-16T16:55:00Z">
-        <w:r>
-          <w:rPr>
-            <w:rFonts w:ascii="Times New Roman" w:hAnsi="Times New Roman" w:cs="Times New Roman"/>
-            <w:bCs/>
-          </w:rPr>
-          <w:delText xml:space="preserve">en </w:delText>
-        </w:r>
-      </w:del>
       <w:r>
         <w:rPr>
           <w:rFonts w:ascii="Times New Roman" w:hAnsi="Times New Roman" w:cs="Times New Roman"/>
           <w:bCs/>
         </w:rPr>
-        <w:t>promedio</w:t>
-      </w:r>
-      <w:del w:id="44" w:author="José Conejeros" w:date="2019-12-16T16:55:00Z">
-        <w:r>
-          <w:rPr>
-            <w:rFonts w:ascii="Times New Roman" w:hAnsi="Times New Roman" w:cs="Times New Roman"/>
-            <w:bCs/>
-          </w:rPr>
-          <w:delText>,</w:delText>
-        </w:r>
-      </w:del>
+        <w:t xml:space="preserve">edad </w:t>
+      </w:r>
       <w:r>
         <w:rPr>
           <w:rFonts w:ascii="Times New Roman" w:hAnsi="Times New Roman" w:cs="Times New Roman"/>
           <w:bCs/>
         </w:rPr>
+        <w:t xml:space="preserve">promedio </w:t>
+      </w:r>
+      <w:r>
+        <w:rPr>
+          <w:rFonts w:ascii="Times New Roman" w:hAnsi="Times New Roman" w:cs="Times New Roman"/>
+          <w:bCs/>
+        </w:rPr>
+        <w:t xml:space="preserve">de </w:t>
+      </w:r>
+      <w:r>
+        <w:rPr>
+          <w:rFonts w:ascii="Times New Roman" w:hAnsi="Times New Roman" w:cs="Times New Roman"/>
+        </w:rPr>
+        <w:t>13 años. La selección de los estudiante se realiza en dos etapas, la primera seleccionó 150 escuelas por país y en la segunda, se escoge al</w:t>
+      </w:r>
+      <w:r>
+        <w:rPr>
+          <w:rFonts w:ascii="Times New Roman" w:hAnsi="Times New Roman" w:cs="Times New Roman"/>
+        </w:rPr>
+        <w:t>eatoriamente al</w:t>
+      </w:r>
+      <w:r>
+        <w:rPr>
+          <w:rFonts w:ascii="Times New Roman" w:hAnsi="Times New Roman" w:cs="Times New Roman"/>
+        </w:rPr>
+        <w:t xml:space="preserve"> menos un curso por escuela, incluyendo como participantes a todos los estudiantes de aquel curso (Schulz., 2008). </w:t>
+      </w:r>
+      <w:r>
+        <w:rPr>
+          <w:rFonts w:ascii="Times New Roman" w:hAnsi="Times New Roman" w:cs="Times New Roman"/>
+        </w:rPr>
+        <w:t>En ICCS 2009 participaron 38 países, 140.000 estudiantes, 62.000 docentes y 5.300 escuelas. Mientras que en ICCS 2016 participaron 24 países, 94.000 estudiantes, 37.000 docentes y 3800 escuelas</w:t>
+      </w:r>
+      <w:r>
+        <w:rPr>
+          <w:rFonts w:ascii="Times New Roman" w:hAnsi="Times New Roman" w:cs="Times New Roman"/>
+        </w:rPr>
         <w:t xml:space="preserve"> </w:t>
       </w:r>
-      <w:r>
-        <w:rPr>
-          <w:rFonts w:ascii="Times New Roman" w:hAnsi="Times New Roman" w:cs="Times New Roman"/>
-          <w:bCs/>
-        </w:rPr>
-        <w:t xml:space="preserve">de </w:t>
-      </w:r>
-      <w:r>
-        <w:rPr>
-          <w:rFonts w:ascii="Times New Roman" w:hAnsi="Times New Roman" w:cs="Times New Roman"/>
-        </w:rPr>
-        <w:t>13 años. La selección de los estudiante se realiza en dos etapas, la primera seleccionó 150 escuelas por país y en la segunda, se escoge al</w:t>
-      </w:r>
-      <w:r>
-        <w:rPr>
-          <w:rFonts w:ascii="Times New Roman" w:hAnsi="Times New Roman" w:cs="Times New Roman"/>
-        </w:rPr>
-        <w:t>eatoriamente al</w:t>
-      </w:r>
-      <w:r>
-        <w:rPr>
-          <w:rFonts w:ascii="Times New Roman" w:hAnsi="Times New Roman" w:cs="Times New Roman"/>
-        </w:rPr>
-        <w:t xml:space="preserve"> menos un curso por escuela, incluyendo como participantes a todos los estudiantes de aquel curso (Schulz., 2008). </w:t>
-      </w:r>
-      <w:r>
-        <w:rPr>
-          <w:rFonts w:ascii="Times New Roman" w:hAnsi="Times New Roman" w:cs="Times New Roman"/>
-        </w:rPr>
-        <w:t>En ICCS 2009 participaron 38 países, 140.000 estudiantes, 62.000 docentes y 5.300 escuelas. Mientras que en ICCS 2016 participaron 24 países, 94.000 estudiantes, 37.000 docentes y 3800 escuelas</w:t>
-      </w:r>
-      <w:ins w:id="45" w:author="José Conejeros" w:date="2019-12-16T16:56:00Z">
-        <w:r>
-          <w:rPr>
-            <w:rFonts w:ascii="Times New Roman" w:hAnsi="Times New Roman" w:cs="Times New Roman"/>
-          </w:rPr>
-          <w:t xml:space="preserve"> </w:t>
-        </w:r>
-      </w:ins>
       <w:r>
         <w:rPr>
           <w:rFonts w:ascii="Times New Roman" w:hAnsi="Times New Roman" w:cs="Times New Roman"/>
@@ -717,7 +460,6 @@
         <w:spacing w:line="360" w:lineRule="auto"/>
         <w:jc w:val="both"/>
         <w:rPr>
-          <w:ins w:id="46" w:author="José Conejeros" w:date="2019-12-16T17:10:00Z"/>
           <w:rFonts w:ascii="Times New Roman" w:hAnsi="Times New Roman" w:cs="Times New Roman"/>
         </w:rPr>
       </w:pPr>
@@ -727,22 +469,12 @@
         </w:rPr>
         <w:t>Para América Latina en 2009 participa</w:t>
       </w:r>
-      <w:ins w:id="47" w:author="José Conejeros" w:date="2019-12-16T16:57:00Z">
-        <w:r>
-          <w:rPr>
-            <w:rFonts w:ascii="Times New Roman" w:hAnsi="Times New Roman" w:cs="Times New Roman"/>
-          </w:rPr>
-          <w:t>ron</w:t>
-        </w:r>
-      </w:ins>
-      <w:del w:id="48" w:author="José Conejeros" w:date="2019-12-16T16:57:00Z">
-        <w:r>
-          <w:rPr>
-            <w:rFonts w:ascii="Times New Roman" w:hAnsi="Times New Roman" w:cs="Times New Roman"/>
-          </w:rPr>
-          <w:delText>n</w:delText>
-        </w:r>
-      </w:del>
+      <w:r>
+        <w:rPr>
+          <w:rFonts w:ascii="Times New Roman" w:hAnsi="Times New Roman" w:cs="Times New Roman"/>
+        </w:rPr>
+        <w:t>ron</w:t>
+      </w:r>
       <w:r>
         <w:rPr>
           <w:rFonts w:ascii="Times New Roman" w:hAnsi="Times New Roman" w:cs="Times New Roman"/>
@@ -815,64 +547,36 @@
         </w:rPr>
         <w:t xml:space="preserve"> Guatemala</w:t>
       </w:r>
-      <w:ins w:id="49" w:author="José Conejeros" w:date="2019-12-16T16:57:00Z">
-        <w:r>
-          <w:rPr>
-            <w:rFonts w:ascii="Times New Roman" w:hAnsi="Times New Roman" w:cs="Times New Roman"/>
-          </w:rPr>
-          <w:t xml:space="preserve">. </w:t>
-        </w:r>
-      </w:ins>
+      <w:r>
+        <w:rPr>
+          <w:rFonts w:ascii="Times New Roman" w:hAnsi="Times New Roman" w:cs="Times New Roman"/>
+        </w:rPr>
+        <w:t xml:space="preserve">. </w:t>
+      </w:r>
       <w:r>
         <w:rPr>
           <w:rFonts w:ascii="Times New Roman" w:hAnsi="Times New Roman" w:cs="Times New Roman"/>
         </w:rPr>
         <w:t xml:space="preserve"> </w:t>
       </w:r>
-      <w:ins w:id="50" w:author="José Conejeros" w:date="2019-12-16T16:57:00Z">
-        <w:r>
-          <w:rPr>
-            <w:rFonts w:ascii="Times New Roman" w:hAnsi="Times New Roman" w:cs="Times New Roman"/>
-          </w:rPr>
-          <w:t>Mientras que para</w:t>
-        </w:r>
-      </w:ins>
-      <w:del w:id="51" w:author="José Conejeros" w:date="2019-12-16T16:57:00Z">
-        <w:r>
-          <w:rPr>
-            <w:rFonts w:ascii="Times New Roman" w:hAnsi="Times New Roman" w:cs="Times New Roman"/>
-          </w:rPr>
-          <w:delText>y en</w:delText>
-        </w:r>
-      </w:del>
+      <w:r>
+        <w:rPr>
+          <w:rFonts w:ascii="Times New Roman" w:hAnsi="Times New Roman" w:cs="Times New Roman"/>
+        </w:rPr>
+        <w:t>Mientras que para</w:t>
+      </w:r>
       <w:r>
         <w:rPr>
           <w:rFonts w:ascii="Times New Roman" w:hAnsi="Times New Roman" w:cs="Times New Roman"/>
         </w:rPr>
         <w:t xml:space="preserve"> 2016 </w:t>
       </w:r>
-      <w:del w:id="52" w:author="José Conejeros" w:date="2019-12-16T16:57:00Z">
-        <w:r>
-          <w:rPr>
-            <w:rFonts w:ascii="Times New Roman" w:hAnsi="Times New Roman" w:cs="Times New Roman"/>
-          </w:rPr>
-          <w:delText xml:space="preserve">colaboran </w:delText>
-        </w:r>
-      </w:del>
-      <w:ins w:id="53" w:author="José Conejeros" w:date="2019-12-16T16:57:00Z">
-        <w:r>
-          <w:rPr>
-            <w:rFonts w:ascii="Times New Roman" w:hAnsi="Times New Roman" w:cs="Times New Roman"/>
-          </w:rPr>
-          <w:t>colaboraron</w:t>
-        </w:r>
-        <w:r>
-          <w:rPr>
-            <w:rFonts w:ascii="Times New Roman" w:hAnsi="Times New Roman" w:cs="Times New Roman"/>
-          </w:rPr>
-          <w:t xml:space="preserve"> </w:t>
-        </w:r>
-      </w:ins>
+      <w:r>
+        <w:rPr>
+          <w:rFonts w:ascii="Times New Roman" w:hAnsi="Times New Roman" w:cs="Times New Roman"/>
+        </w:rPr>
+        <w:t xml:space="preserve">colaboraron </w:t>
+      </w:r>
       <w:r>
         <w:rPr>
           <w:rFonts w:ascii="Times New Roman" w:hAnsi="Times New Roman" w:cs="Times New Roman"/>
@@ -939,87 +643,121 @@
         </w:rPr>
         <w:t>reportando respuesta</w:t>
       </w:r>
-      <w:ins w:id="54" w:author="José Conejeros" w:date="2019-12-16T16:58:00Z">
-        <w:r>
-          <w:rPr>
-            <w:rFonts w:ascii="Times New Roman" w:hAnsi="Times New Roman" w:cs="Times New Roman"/>
-          </w:rPr>
-          <w:t>s de</w:t>
-        </w:r>
-      </w:ins>
+      <w:r>
+        <w:rPr>
+          <w:rFonts w:ascii="Times New Roman" w:hAnsi="Times New Roman" w:cs="Times New Roman"/>
+        </w:rPr>
+        <w:t>s de</w:t>
+      </w:r>
       <w:r>
         <w:rPr>
           <w:rFonts w:ascii="Times New Roman" w:hAnsi="Times New Roman" w:cs="Times New Roman"/>
         </w:rPr>
         <w:t xml:space="preserve"> 24.000 estudiantes. </w:t>
       </w:r>
-      <w:ins w:id="55" w:author="José Conejeros" w:date="2019-12-16T17:10:00Z">
-        <w:r>
-          <w:rPr>
-            <w:rFonts w:ascii="Times New Roman" w:hAnsi="Times New Roman" w:cs="Times New Roman"/>
-          </w:rPr>
-          <w:t xml:space="preserve">La muestra utilizada corresponde a </w:t>
-        </w:r>
-      </w:ins>
-      <w:ins w:id="56" w:author="José Conejeros" w:date="2019-12-16T17:16:00Z">
-        <w:r>
-          <w:rPr>
-            <w:rFonts w:ascii="Times New Roman" w:hAnsi="Times New Roman" w:cs="Times New Roman"/>
-          </w:rPr>
-          <w:t xml:space="preserve">29962 </w:t>
-        </w:r>
-      </w:ins>
+      <w:r>
+        <w:rPr>
+          <w:rFonts w:ascii="Times New Roman" w:hAnsi="Times New Roman" w:cs="Times New Roman"/>
+        </w:rPr>
+        <w:t xml:space="preserve">La muestra </w:t>
+      </w:r>
+      <w:r>
+        <w:rPr>
+          <w:rFonts w:ascii="Times New Roman" w:hAnsi="Times New Roman" w:cs="Times New Roman"/>
+        </w:rPr>
+        <w:t>efectiva</w:t>
+      </w:r>
+      <w:r>
+        <w:rPr>
+          <w:rFonts w:ascii="Times New Roman" w:hAnsi="Times New Roman" w:cs="Times New Roman"/>
+        </w:rPr>
+        <w:t xml:space="preserve"> </w:t>
+      </w:r>
+      <w:r>
+        <w:rPr>
+          <w:rFonts w:ascii="Times New Roman" w:hAnsi="Times New Roman" w:cs="Times New Roman"/>
+        </w:rPr>
+        <w:t>corresponde a 29</w:t>
+      </w:r>
+      <w:r>
+        <w:rPr>
+          <w:rFonts w:ascii="Times New Roman" w:hAnsi="Times New Roman" w:cs="Times New Roman"/>
+        </w:rPr>
+        <w:t>.</w:t>
+      </w:r>
+      <w:r>
+        <w:rPr>
+          <w:rFonts w:ascii="Times New Roman" w:hAnsi="Times New Roman" w:cs="Times New Roman"/>
+        </w:rPr>
+        <w:t>962</w:t>
+      </w:r>
+      <w:r>
+        <w:rPr>
+          <w:rFonts w:ascii="Times New Roman" w:hAnsi="Times New Roman" w:cs="Times New Roman"/>
+        </w:rPr>
+        <w:t>.</w:t>
+      </w:r>
+      <w:r>
+        <w:rPr>
+          <w:rFonts w:ascii="Times New Roman" w:hAnsi="Times New Roman" w:cs="Times New Roman"/>
+        </w:rPr>
+        <w:t xml:space="preserve"> </w:t>
+      </w:r>
     </w:p>
     <w:p>
       <w:pPr>
         <w:spacing w:line="360" w:lineRule="auto"/>
         <w:jc w:val="both"/>
         <w:rPr>
-          <w:ins w:id="57" w:author="José Conejeros" w:date="2019-12-16T17:10:00Z"/>
           <w:rFonts w:ascii="Times New Roman" w:hAnsi="Times New Roman" w:cs="Times New Roman"/>
         </w:rPr>
       </w:pPr>
-    </w:p>
-    <w:p>
-      <w:pPr>
-        <w:spacing w:line="360" w:lineRule="auto"/>
-        <w:jc w:val="both"/>
-        <w:rPr>
-          <w:rFonts w:ascii="Times New Roman" w:hAnsi="Times New Roman" w:cs="Times New Roman"/>
-        </w:rPr>
-      </w:pPr>
-      <w:ins w:id="58" w:author="José Conejeros" w:date="2019-12-16T17:09:00Z">
-        <w:r>
-          <w:rPr>
-            <w:rFonts w:ascii="Times New Roman" w:hAnsi="Times New Roman" w:cs="Times New Roman"/>
-          </w:rPr>
-          <w:t xml:space="preserve">Para el año 2009 se cuenta con </w:t>
-        </w:r>
-      </w:ins>
-      <w:ins w:id="59" w:author="José Conejeros" w:date="2019-12-16T16:58:00Z">
-        <w:r>
-          <w:rPr>
-            <w:rFonts w:ascii="Times New Roman" w:hAnsi="Times New Roman" w:cs="Times New Roman"/>
-          </w:rPr>
-          <w:t>La tabla xx presenta la muestra utilizada para cada país-añ</w:t>
-        </w:r>
-      </w:ins>
-      <w:ins w:id="60" w:author="José Conejeros" w:date="2019-12-16T17:09:00Z">
-        <w:r>
-          <w:rPr>
-            <w:rFonts w:ascii="Times New Roman" w:hAnsi="Times New Roman" w:cs="Times New Roman"/>
-          </w:rPr>
-          <w:t>o</w:t>
-        </w:r>
-      </w:ins>
-      <w:ins w:id="61" w:author="José Conejeros" w:date="2019-12-16T16:59:00Z">
-        <w:r>
-          <w:rPr>
-            <w:rFonts w:ascii="Times New Roman" w:hAnsi="Times New Roman" w:cs="Times New Roman"/>
-          </w:rPr>
-          <w:t xml:space="preserve">. </w:t>
-        </w:r>
-      </w:ins>
+      <w:r>
+        <w:rPr>
+          <w:rFonts w:ascii="Times New Roman" w:hAnsi="Times New Roman" w:cs="Times New Roman"/>
+        </w:rPr>
+        <w:t xml:space="preserve">Para el año 2009 se cuenta con </w:t>
+      </w:r>
+      <w:r>
+        <w:rPr>
+          <w:rFonts w:ascii="Times New Roman" w:hAnsi="Times New Roman" w:cs="Times New Roman"/>
+        </w:rPr>
+        <w:t>La</w:t>
+      </w:r>
+      <w:bookmarkStart w:id="0" w:name="_GoBack"/>
+      <w:bookmarkEnd w:id="0"/>
+      <w:r>
+        <w:rPr>
+          <w:rFonts w:ascii="Times New Roman" w:hAnsi="Times New Roman" w:cs="Times New Roman"/>
+        </w:rPr>
+        <w:t xml:space="preserve"> </w:t>
+      </w:r>
+      <w:r>
+        <w:rPr>
+          <w:rFonts w:ascii="Times New Roman" w:hAnsi="Times New Roman" w:cs="Times New Roman"/>
+          <w:b/>
+          <w:bCs/>
+        </w:rPr>
+        <w:t>tabla xx</w:t>
+      </w:r>
+      <w:r>
+        <w:rPr>
+          <w:rFonts w:ascii="Times New Roman" w:hAnsi="Times New Roman" w:cs="Times New Roman"/>
+        </w:rPr>
+        <w:t xml:space="preserve"> presenta la muestra utilizada para cada país-añ</w:t>
+      </w:r>
+      <w:r>
+        <w:rPr>
+          <w:rFonts w:ascii="Times New Roman" w:hAnsi="Times New Roman" w:cs="Times New Roman"/>
+        </w:rPr>
+        <w:t>o</w:t>
+      </w:r>
+      <w:r>
+        <w:rPr>
+          <w:rFonts w:ascii="Times New Roman" w:hAnsi="Times New Roman" w:cs="Times New Roman"/>
+        </w:rPr>
+        <w:t xml:space="preserve">. </w:t>
+      </w:r>
     </w:p>
     <w:p>
       <w:pPr>
@@ -1032,47 +770,37 @@
       <w:r>
         <w:rPr>
           <w:rFonts w:ascii="Times New Roman" w:hAnsi="Times New Roman" w:cs="Times New Roman"/>
+          <w:b/>
+          <w:bCs/>
         </w:rPr>
         <w:t>Tabl</w:t>
       </w:r>
-      <w:ins w:id="62" w:author="José Conejeros" w:date="2019-12-16T16:57:00Z">
-        <w:r>
-          <w:rPr>
-            <w:rFonts w:ascii="Times New Roman" w:hAnsi="Times New Roman" w:cs="Times New Roman"/>
-          </w:rPr>
-          <w:t>e</w:t>
-        </w:r>
-      </w:ins>
-      <w:del w:id="63" w:author="José Conejeros" w:date="2019-12-16T16:57:00Z">
-        <w:r>
-          <w:rPr>
-            <w:rFonts w:ascii="Times New Roman" w:hAnsi="Times New Roman" w:cs="Times New Roman"/>
-          </w:rPr>
-          <w:delText>a</w:delText>
-        </w:r>
-      </w:del>
-      <w:r>
-        <w:rPr>
-          <w:rFonts w:ascii="Times New Roman" w:hAnsi="Times New Roman" w:cs="Times New Roman"/>
+      <w:r>
+        <w:rPr>
+          <w:rFonts w:ascii="Times New Roman" w:hAnsi="Times New Roman" w:cs="Times New Roman"/>
+          <w:b/>
+          <w:bCs/>
+        </w:rPr>
+        <w:t>e</w:t>
+      </w:r>
+      <w:r>
+        <w:rPr>
+          <w:rFonts w:ascii="Times New Roman" w:hAnsi="Times New Roman" w:cs="Times New Roman"/>
+          <w:b/>
+          <w:bCs/>
         </w:rPr>
         <w:t xml:space="preserve"> </w:t>
       </w:r>
-      <w:ins w:id="64" w:author="José Conejeros" w:date="2019-12-16T16:57:00Z">
-        <w:r>
-          <w:rPr>
-            <w:rFonts w:ascii="Times New Roman" w:hAnsi="Times New Roman" w:cs="Times New Roman"/>
-          </w:rPr>
-          <w:t>xx</w:t>
-        </w:r>
-      </w:ins>
-      <w:del w:id="65" w:author="José Conejeros" w:date="2019-12-16T16:57:00Z">
-        <w:r>
-          <w:rPr>
-            <w:rFonts w:ascii="Times New Roman" w:hAnsi="Times New Roman" w:cs="Times New Roman"/>
-          </w:rPr>
-          <w:delText>1</w:delText>
-        </w:r>
-      </w:del>
+      <w:proofErr w:type="spellStart"/>
+      <w:r>
+        <w:rPr>
+          <w:rFonts w:ascii="Times New Roman" w:hAnsi="Times New Roman" w:cs="Times New Roman"/>
+          <w:b/>
+          <w:bCs/>
+        </w:rPr>
+        <w:t>xx</w:t>
+      </w:r>
+      <w:proofErr w:type="spellEnd"/>
       <w:r>
         <w:rPr>
           <w:rFonts w:ascii="Times New Roman" w:hAnsi="Times New Roman" w:cs="Times New Roman"/>
@@ -1104,22 +832,14 @@
                 <w:rFonts w:ascii="Times New Roman" w:hAnsi="Times New Roman" w:cs="Times New Roman"/>
               </w:rPr>
             </w:pPr>
-            <w:del w:id="66" w:author="José Conejeros" w:date="2019-12-16T16:59:00Z">
-              <w:r>
-                <w:rPr>
-                  <w:rFonts w:ascii="Times New Roman" w:hAnsi="Times New Roman" w:cs="Times New Roman"/>
-                </w:rPr>
-                <w:delText>Tiempo</w:delText>
-              </w:r>
-            </w:del>
-            <w:ins w:id="67" w:author="José Conejeros" w:date="2019-12-16T16:59:00Z">
-              <w:r>
-                <w:rPr>
-                  <w:rFonts w:ascii="Times New Roman" w:hAnsi="Times New Roman" w:cs="Times New Roman"/>
-                </w:rPr>
-                <w:t>Year</w:t>
-              </w:r>
-            </w:ins>
+            <w:proofErr w:type="spellStart"/>
+            <w:r>
+              <w:rPr>
+                <w:rFonts w:ascii="Times New Roman" w:hAnsi="Times New Roman" w:cs="Times New Roman"/>
+              </w:rPr>
+              <w:t>Year</w:t>
+            </w:r>
+            <w:proofErr w:type="spellEnd"/>
           </w:p>
         </w:tc>
         <w:tc>
@@ -1134,22 +854,12 @@
                 <w:rFonts w:ascii="Times New Roman" w:hAnsi="Times New Roman" w:cs="Times New Roman"/>
               </w:rPr>
             </w:pPr>
-            <w:ins w:id="68" w:author="José Conejeros" w:date="2019-12-16T16:59:00Z">
-              <w:r>
-                <w:rPr>
-                  <w:rFonts w:ascii="Times New Roman" w:hAnsi="Times New Roman" w:cs="Times New Roman"/>
-                </w:rPr>
-                <w:t>Country</w:t>
-              </w:r>
-            </w:ins>
-            <w:del w:id="69" w:author="José Conejeros" w:date="2019-12-16T16:59:00Z">
-              <w:r>
-                <w:rPr>
-                  <w:rFonts w:ascii="Times New Roman" w:hAnsi="Times New Roman" w:cs="Times New Roman"/>
-                </w:rPr>
-                <w:delText xml:space="preserve">País </w:delText>
-              </w:r>
-            </w:del>
+            <w:r>
+              <w:rPr>
+                <w:rFonts w:ascii="Times New Roman" w:hAnsi="Times New Roman" w:cs="Times New Roman"/>
+              </w:rPr>
+              <w:t>Country</w:t>
+            </w:r>
           </w:p>
         </w:tc>
         <w:tc>
@@ -1192,22 +902,12 @@
               </w:rPr>
               <w:t>200</w:t>
             </w:r>
-            <w:ins w:id="70" w:author="José Conejeros" w:date="2019-12-16T17:27:00Z">
-              <w:r>
-                <w:rPr>
-                  <w:rFonts w:ascii="Times New Roman" w:hAnsi="Times New Roman" w:cs="Times New Roman"/>
-                </w:rPr>
-                <w:t>9</w:t>
-              </w:r>
-            </w:ins>
-            <w:del w:id="71" w:author="José Conejeros" w:date="2019-12-16T17:27:00Z">
-              <w:r>
-                <w:rPr>
-                  <w:rFonts w:ascii="Times New Roman" w:hAnsi="Times New Roman" w:cs="Times New Roman"/>
-                </w:rPr>
-                <w:delText>8</w:delText>
-              </w:r>
-            </w:del>
+            <w:r>
+              <w:rPr>
+                <w:rFonts w:ascii="Times New Roman" w:hAnsi="Times New Roman" w:cs="Times New Roman"/>
+              </w:rPr>
+              <w:t>9</w:t>
+            </w:r>
           </w:p>
         </w:tc>
         <w:tc>
@@ -1270,22 +970,12 @@
               </w:rPr>
               <w:t>201</w:t>
             </w:r>
-            <w:ins w:id="72" w:author="José Conejeros" w:date="2019-12-16T17:27:00Z">
-              <w:r>
-                <w:rPr>
-                  <w:rFonts w:ascii="Times New Roman" w:hAnsi="Times New Roman" w:cs="Times New Roman"/>
-                </w:rPr>
-                <w:t>6</w:t>
-              </w:r>
-            </w:ins>
-            <w:del w:id="73" w:author="José Conejeros" w:date="2019-12-16T17:27:00Z">
-              <w:r>
-                <w:rPr>
-                  <w:rFonts w:ascii="Times New Roman" w:hAnsi="Times New Roman" w:cs="Times New Roman"/>
-                </w:rPr>
-                <w:delText>5</w:delText>
-              </w:r>
-            </w:del>
+            <w:r>
+              <w:rPr>
+                <w:rFonts w:ascii="Times New Roman" w:hAnsi="Times New Roman" w:cs="Times New Roman"/>
+              </w:rPr>
+              <w:t>6</w:t>
+            </w:r>
           </w:p>
         </w:tc>
         <w:tc>
@@ -1348,22 +1038,12 @@
               </w:rPr>
               <w:t>200</w:t>
             </w:r>
-            <w:ins w:id="74" w:author="José Conejeros" w:date="2019-12-16T17:27:00Z">
-              <w:r>
-                <w:rPr>
-                  <w:rFonts w:ascii="Times New Roman" w:hAnsi="Times New Roman" w:cs="Times New Roman"/>
-                </w:rPr>
-                <w:t>9</w:t>
-              </w:r>
-            </w:ins>
-            <w:del w:id="75" w:author="José Conejeros" w:date="2019-12-16T17:27:00Z">
-              <w:r>
-                <w:rPr>
-                  <w:rFonts w:ascii="Times New Roman" w:hAnsi="Times New Roman" w:cs="Times New Roman"/>
-                </w:rPr>
-                <w:delText>8</w:delText>
-              </w:r>
-            </w:del>
+            <w:r>
+              <w:rPr>
+                <w:rFonts w:ascii="Times New Roman" w:hAnsi="Times New Roman" w:cs="Times New Roman"/>
+              </w:rPr>
+              <w:t>9</w:t>
+            </w:r>
           </w:p>
         </w:tc>
         <w:tc>
@@ -1378,34 +1058,26 @@
                 <w:rFonts w:ascii="Times New Roman" w:hAnsi="Times New Roman" w:cs="Times New Roman"/>
               </w:rPr>
             </w:pPr>
+            <w:proofErr w:type="spellStart"/>
             <w:r>
               <w:rPr>
                 <w:rFonts w:ascii="Times New Roman" w:hAnsi="Times New Roman" w:cs="Times New Roman"/>
               </w:rPr>
               <w:t>M</w:t>
             </w:r>
-            <w:ins w:id="76" w:author="José Conejeros" w:date="2019-12-16T17:04:00Z">
-              <w:r>
-                <w:rPr>
-                  <w:rFonts w:ascii="Times New Roman" w:hAnsi="Times New Roman" w:cs="Times New Roman"/>
-                </w:rPr>
-                <w:t>e</w:t>
-              </w:r>
-            </w:ins>
-            <w:del w:id="77" w:author="José Conejeros" w:date="2019-12-16T17:04:00Z">
-              <w:r>
-                <w:rPr>
-                  <w:rFonts w:ascii="Times New Roman" w:hAnsi="Times New Roman" w:cs="Times New Roman"/>
-                </w:rPr>
-                <w:delText>é</w:delText>
-              </w:r>
-            </w:del>
+            <w:r>
+              <w:rPr>
+                <w:rFonts w:ascii="Times New Roman" w:hAnsi="Times New Roman" w:cs="Times New Roman"/>
+              </w:rPr>
+              <w:t>e</w:t>
+            </w:r>
             <w:r>
               <w:rPr>
                 <w:rFonts w:ascii="Times New Roman" w:hAnsi="Times New Roman" w:cs="Times New Roman"/>
               </w:rPr>
               <w:t>xico</w:t>
             </w:r>
+            <w:proofErr w:type="spellEnd"/>
           </w:p>
         </w:tc>
         <w:tc>
@@ -1448,22 +1120,12 @@
               </w:rPr>
               <w:t>201</w:t>
             </w:r>
-            <w:ins w:id="78" w:author="José Conejeros" w:date="2019-12-16T17:28:00Z">
-              <w:r>
-                <w:rPr>
-                  <w:rFonts w:ascii="Times New Roman" w:hAnsi="Times New Roman" w:cs="Times New Roman"/>
-                </w:rPr>
-                <w:t>6</w:t>
-              </w:r>
-            </w:ins>
-            <w:del w:id="79" w:author="José Conejeros" w:date="2019-12-16T17:28:00Z">
-              <w:r>
-                <w:rPr>
-                  <w:rFonts w:ascii="Times New Roman" w:hAnsi="Times New Roman" w:cs="Times New Roman"/>
-                </w:rPr>
-                <w:delText>5</w:delText>
-              </w:r>
-            </w:del>
+            <w:r>
+              <w:rPr>
+                <w:rFonts w:ascii="Times New Roman" w:hAnsi="Times New Roman" w:cs="Times New Roman"/>
+              </w:rPr>
+              <w:t>6</w:t>
+            </w:r>
           </w:p>
         </w:tc>
         <w:tc>
@@ -1478,34 +1140,26 @@
                 <w:rFonts w:ascii="Times New Roman" w:hAnsi="Times New Roman" w:cs="Times New Roman"/>
               </w:rPr>
             </w:pPr>
+            <w:proofErr w:type="spellStart"/>
             <w:r>
               <w:rPr>
                 <w:rFonts w:ascii="Times New Roman" w:hAnsi="Times New Roman" w:cs="Times New Roman"/>
               </w:rPr>
               <w:t>M</w:t>
             </w:r>
-            <w:ins w:id="80" w:author="José Conejeros" w:date="2019-12-16T17:04:00Z">
-              <w:r>
-                <w:rPr>
-                  <w:rFonts w:ascii="Times New Roman" w:hAnsi="Times New Roman" w:cs="Times New Roman"/>
-                </w:rPr>
-                <w:t>e</w:t>
-              </w:r>
-            </w:ins>
-            <w:del w:id="81" w:author="José Conejeros" w:date="2019-12-16T17:04:00Z">
-              <w:r>
-                <w:rPr>
-                  <w:rFonts w:ascii="Times New Roman" w:hAnsi="Times New Roman" w:cs="Times New Roman"/>
-                </w:rPr>
-                <w:delText>é</w:delText>
-              </w:r>
-            </w:del>
+            <w:r>
+              <w:rPr>
+                <w:rFonts w:ascii="Times New Roman" w:hAnsi="Times New Roman" w:cs="Times New Roman"/>
+              </w:rPr>
+              <w:t>e</w:t>
+            </w:r>
             <w:r>
               <w:rPr>
                 <w:rFonts w:ascii="Times New Roman" w:hAnsi="Times New Roman" w:cs="Times New Roman"/>
               </w:rPr>
               <w:t>xico</w:t>
             </w:r>
+            <w:proofErr w:type="spellEnd"/>
           </w:p>
         </w:tc>
         <w:tc>
@@ -1548,22 +1202,12 @@
               </w:rPr>
               <w:t>200</w:t>
             </w:r>
-            <w:ins w:id="82" w:author="José Conejeros" w:date="2019-12-16T17:28:00Z">
-              <w:r>
-                <w:rPr>
-                  <w:rFonts w:ascii="Times New Roman" w:hAnsi="Times New Roman" w:cs="Times New Roman"/>
-                </w:rPr>
-                <w:t>9</w:t>
-              </w:r>
-            </w:ins>
-            <w:del w:id="83" w:author="José Conejeros" w:date="2019-12-16T17:28:00Z">
-              <w:r>
-                <w:rPr>
-                  <w:rFonts w:ascii="Times New Roman" w:hAnsi="Times New Roman" w:cs="Times New Roman"/>
-                </w:rPr>
-                <w:delText>8</w:delText>
-              </w:r>
-            </w:del>
+            <w:r>
+              <w:rPr>
+                <w:rFonts w:ascii="Times New Roman" w:hAnsi="Times New Roman" w:cs="Times New Roman"/>
+              </w:rPr>
+              <w:t>9</w:t>
+            </w:r>
           </w:p>
         </w:tc>
         <w:tc>
@@ -1626,22 +1270,12 @@
               </w:rPr>
               <w:t>201</w:t>
             </w:r>
-            <w:ins w:id="84" w:author="José Conejeros" w:date="2019-12-16T17:28:00Z">
-              <w:r>
-                <w:rPr>
-                  <w:rFonts w:ascii="Times New Roman" w:hAnsi="Times New Roman" w:cs="Times New Roman"/>
-                </w:rPr>
-                <w:t>6</w:t>
-              </w:r>
-            </w:ins>
-            <w:del w:id="85" w:author="José Conejeros" w:date="2019-12-16T17:28:00Z">
-              <w:r>
-                <w:rPr>
-                  <w:rFonts w:ascii="Times New Roman" w:hAnsi="Times New Roman" w:cs="Times New Roman"/>
-                </w:rPr>
-                <w:delText>5</w:delText>
-              </w:r>
-            </w:del>
+            <w:r>
+              <w:rPr>
+                <w:rFonts w:ascii="Times New Roman" w:hAnsi="Times New Roman" w:cs="Times New Roman"/>
+              </w:rPr>
+              <w:t>6</w:t>
+            </w:r>
           </w:p>
         </w:tc>
         <w:tc>
@@ -1704,22 +1338,12 @@
               </w:rPr>
               <w:t>200</w:t>
             </w:r>
-            <w:ins w:id="86" w:author="José Conejeros" w:date="2019-12-16T17:28:00Z">
-              <w:r>
-                <w:rPr>
-                  <w:rFonts w:ascii="Times New Roman" w:hAnsi="Times New Roman" w:cs="Times New Roman"/>
-                </w:rPr>
-                <w:t>9</w:t>
-              </w:r>
-            </w:ins>
-            <w:del w:id="87" w:author="José Conejeros" w:date="2019-12-16T17:28:00Z">
-              <w:r>
-                <w:rPr>
-                  <w:rFonts w:ascii="Times New Roman" w:hAnsi="Times New Roman" w:cs="Times New Roman"/>
-                </w:rPr>
-                <w:delText>8</w:delText>
-              </w:r>
-            </w:del>
+            <w:r>
+              <w:rPr>
+                <w:rFonts w:ascii="Times New Roman" w:hAnsi="Times New Roman" w:cs="Times New Roman"/>
+              </w:rPr>
+              <w:t>9</w:t>
+            </w:r>
           </w:p>
         </w:tc>
         <w:tc>
@@ -1734,34 +1358,12 @@
                 <w:rFonts w:ascii="Times New Roman" w:hAnsi="Times New Roman" w:cs="Times New Roman"/>
               </w:rPr>
             </w:pPr>
-            <w:del w:id="88" w:author="José Conejeros" w:date="2019-12-16T17:04:00Z">
-              <w:r>
-                <w:rPr>
-                  <w:rFonts w:ascii="Times New Roman" w:hAnsi="Times New Roman" w:cs="Times New Roman"/>
-                </w:rPr>
-                <w:delText xml:space="preserve">República </w:delText>
-              </w:r>
-              <w:r>
-                <w:rPr>
-                  <w:rFonts w:ascii="Times New Roman" w:hAnsi="Times New Roman" w:cs="Times New Roman"/>
-                </w:rPr>
-                <w:delText>Dominican</w:delText>
-              </w:r>
-              <w:r>
-                <w:rPr>
-                  <w:rFonts w:ascii="Times New Roman" w:hAnsi="Times New Roman" w:cs="Times New Roman"/>
-                </w:rPr>
-                <w:delText>a</w:delText>
-              </w:r>
-            </w:del>
-            <w:ins w:id="89" w:author="José Conejeros" w:date="2019-12-16T17:04:00Z">
-              <w:r>
-                <w:rPr>
-                  <w:rFonts w:ascii="Times New Roman" w:hAnsi="Times New Roman" w:cs="Times New Roman"/>
-                </w:rPr>
-                <w:t>Dominican Republic</w:t>
-              </w:r>
-            </w:ins>
+            <w:r>
+              <w:rPr>
+                <w:rFonts w:ascii="Times New Roman" w:hAnsi="Times New Roman" w:cs="Times New Roman"/>
+              </w:rPr>
+              <w:t>Dominican Republic</w:t>
+            </w:r>
           </w:p>
         </w:tc>
         <w:tc>
@@ -1802,25 +1404,14 @@
               <w:rPr>
                 <w:rFonts w:ascii="Times New Roman" w:hAnsi="Times New Roman" w:cs="Times New Roman"/>
               </w:rPr>
-              <w:lastRenderedPageBreak/>
               <w:t>201</w:t>
             </w:r>
-            <w:ins w:id="90" w:author="José Conejeros" w:date="2019-12-16T17:28:00Z">
-              <w:r>
-                <w:rPr>
-                  <w:rFonts w:ascii="Times New Roman" w:hAnsi="Times New Roman" w:cs="Times New Roman"/>
-                </w:rPr>
-                <w:t>6</w:t>
-              </w:r>
-            </w:ins>
-            <w:del w:id="91" w:author="José Conejeros" w:date="2019-12-16T17:28:00Z">
-              <w:r>
-                <w:rPr>
-                  <w:rFonts w:ascii="Times New Roman" w:hAnsi="Times New Roman" w:cs="Times New Roman"/>
-                </w:rPr>
-                <w:delText>5</w:delText>
-              </w:r>
-            </w:del>
+            <w:r>
+              <w:rPr>
+                <w:rFonts w:ascii="Times New Roman" w:hAnsi="Times New Roman" w:cs="Times New Roman"/>
+              </w:rPr>
+              <w:t>6</w:t>
+            </w:r>
           </w:p>
         </w:tc>
         <w:tc>
@@ -1835,34 +1426,28 @@
                 <w:rFonts w:ascii="Times New Roman" w:hAnsi="Times New Roman" w:cs="Times New Roman"/>
               </w:rPr>
             </w:pPr>
-            <w:ins w:id="92" w:author="José Conejeros" w:date="2019-12-16T17:04:00Z">
-              <w:r>
-                <w:rPr>
-                  <w:rFonts w:ascii="Times New Roman" w:hAnsi="Times New Roman" w:cs="Times New Roman"/>
-                </w:rPr>
-                <w:t>Dominican Republic</w:t>
-              </w:r>
-            </w:ins>
-            <w:del w:id="93" w:author="José Conejeros" w:date="2019-12-16T17:04:00Z">
-              <w:r>
-                <w:rPr>
-                  <w:rFonts w:ascii="Times New Roman" w:hAnsi="Times New Roman" w:cs="Times New Roman"/>
-                </w:rPr>
-                <w:delText xml:space="preserve">República </w:delText>
-              </w:r>
-              <w:r>
-                <w:rPr>
-                  <w:rFonts w:ascii="Times New Roman" w:hAnsi="Times New Roman" w:cs="Times New Roman"/>
-                </w:rPr>
-                <w:delText>Dominican</w:delText>
-              </w:r>
-              <w:r>
-                <w:rPr>
-                  <w:rFonts w:ascii="Times New Roman" w:hAnsi="Times New Roman" w:cs="Times New Roman"/>
-                </w:rPr>
-                <w:delText>a</w:delText>
-              </w:r>
-            </w:del>
+            <w:proofErr w:type="spellStart"/>
+            <w:r>
+              <w:rPr>
+                <w:rFonts w:ascii="Times New Roman" w:hAnsi="Times New Roman" w:cs="Times New Roman"/>
+              </w:rPr>
+              <w:t>Dominican</w:t>
+            </w:r>
+            <w:proofErr w:type="spellEnd"/>
+            <w:r>
+              <w:rPr>
+                <w:rFonts w:ascii="Times New Roman" w:hAnsi="Times New Roman" w:cs="Times New Roman"/>
+              </w:rPr>
+              <w:t xml:space="preserve"> </w:t>
+            </w:r>
+            <w:proofErr w:type="spellStart"/>
+            <w:r>
+              <w:rPr>
+                <w:rFonts w:ascii="Times New Roman" w:hAnsi="Times New Roman" w:cs="Times New Roman"/>
+              </w:rPr>
+              <w:t>Republic</w:t>
+            </w:r>
+            <w:proofErr w:type="spellEnd"/>
           </w:p>
         </w:tc>
         <w:tc>
@@ -1905,22 +1490,12 @@
               </w:rPr>
               <w:t>200</w:t>
             </w:r>
-            <w:ins w:id="94" w:author="José Conejeros" w:date="2019-12-16T17:28:00Z">
-              <w:r>
-                <w:rPr>
-                  <w:rFonts w:ascii="Times New Roman" w:hAnsi="Times New Roman" w:cs="Times New Roman"/>
-                </w:rPr>
-                <w:t>9</w:t>
-              </w:r>
-            </w:ins>
-            <w:del w:id="95" w:author="José Conejeros" w:date="2019-12-16T17:28:00Z">
-              <w:r>
-                <w:rPr>
-                  <w:rFonts w:ascii="Times New Roman" w:hAnsi="Times New Roman" w:cs="Times New Roman"/>
-                </w:rPr>
-                <w:delText>8</w:delText>
-              </w:r>
-            </w:del>
+            <w:r>
+              <w:rPr>
+                <w:rFonts w:ascii="Times New Roman" w:hAnsi="Times New Roman" w:cs="Times New Roman"/>
+              </w:rPr>
+              <w:t>9</w:t>
+            </w:r>
           </w:p>
         </w:tc>
         <w:tc>
@@ -1981,24 +1556,15 @@
               <w:rPr>
                 <w:rFonts w:ascii="Times New Roman" w:hAnsi="Times New Roman" w:cs="Times New Roman"/>
               </w:rPr>
+              <w:lastRenderedPageBreak/>
               <w:t>200</w:t>
             </w:r>
-            <w:ins w:id="96" w:author="José Conejeros" w:date="2019-12-16T17:28:00Z">
-              <w:r>
-                <w:rPr>
-                  <w:rFonts w:ascii="Times New Roman" w:hAnsi="Times New Roman" w:cs="Times New Roman"/>
-                </w:rPr>
-                <w:t>9</w:t>
-              </w:r>
-            </w:ins>
-            <w:del w:id="97" w:author="José Conejeros" w:date="2019-12-16T17:28:00Z">
-              <w:r>
-                <w:rPr>
-                  <w:rFonts w:ascii="Times New Roman" w:hAnsi="Times New Roman" w:cs="Times New Roman"/>
-                </w:rPr>
-                <w:delText>8</w:delText>
-              </w:r>
-            </w:del>
+            <w:r>
+              <w:rPr>
+                <w:rFonts w:ascii="Times New Roman" w:hAnsi="Times New Roman" w:cs="Times New Roman"/>
+              </w:rPr>
+              <w:t>9</w:t>
+            </w:r>
           </w:p>
         </w:tc>
         <w:tc>
@@ -2061,22 +1627,12 @@
               </w:rPr>
               <w:t>201</w:t>
             </w:r>
-            <w:ins w:id="98" w:author="José Conejeros" w:date="2019-12-16T17:28:00Z">
-              <w:r>
-                <w:rPr>
-                  <w:rFonts w:ascii="Times New Roman" w:hAnsi="Times New Roman" w:cs="Times New Roman"/>
-                </w:rPr>
-                <w:t>6</w:t>
-              </w:r>
-            </w:ins>
-            <w:del w:id="99" w:author="José Conejeros" w:date="2019-12-16T17:28:00Z">
-              <w:r>
-                <w:rPr>
-                  <w:rFonts w:ascii="Times New Roman" w:hAnsi="Times New Roman" w:cs="Times New Roman"/>
-                </w:rPr>
-                <w:delText>5</w:delText>
-              </w:r>
-            </w:del>
+            <w:r>
+              <w:rPr>
+                <w:rFonts w:ascii="Times New Roman" w:hAnsi="Times New Roman" w:cs="Times New Roman"/>
+              </w:rPr>
+              <w:t>6</w:t>
+            </w:r>
           </w:p>
         </w:tc>
         <w:tc>
@@ -2091,28 +1647,20 @@
                 <w:rFonts w:ascii="Times New Roman" w:hAnsi="Times New Roman" w:cs="Times New Roman"/>
               </w:rPr>
             </w:pPr>
+            <w:proofErr w:type="spellStart"/>
             <w:r>
               <w:rPr>
                 <w:rFonts w:ascii="Times New Roman" w:hAnsi="Times New Roman" w:cs="Times New Roman"/>
               </w:rPr>
               <w:t>Per</w:t>
             </w:r>
-            <w:ins w:id="100" w:author="José Conejeros" w:date="2019-12-16T17:07:00Z">
-              <w:r>
-                <w:rPr>
-                  <w:rFonts w:ascii="Times New Roman" w:hAnsi="Times New Roman" w:cs="Times New Roman"/>
-                </w:rPr>
-                <w:t>u</w:t>
-              </w:r>
-            </w:ins>
-            <w:del w:id="101" w:author="José Conejeros" w:date="2019-12-16T17:07:00Z">
-              <w:r>
-                <w:rPr>
-                  <w:rFonts w:ascii="Times New Roman" w:hAnsi="Times New Roman" w:cs="Times New Roman"/>
-                </w:rPr>
-                <w:delText>ú</w:delText>
-              </w:r>
-            </w:del>
+            <w:r>
+              <w:rPr>
+                <w:rFonts w:ascii="Times New Roman" w:hAnsi="Times New Roman" w:cs="Times New Roman"/>
+              </w:rPr>
+              <w:t>u</w:t>
+            </w:r>
+            <w:proofErr w:type="spellEnd"/>
           </w:p>
         </w:tc>
         <w:tc>
@@ -2142,26 +1690,8 @@
         <w:spacing w:line="360" w:lineRule="auto"/>
         <w:jc w:val="both"/>
         <w:rPr>
-          <w:ins w:id="102" w:author="José Conejeros" w:date="2019-12-16T16:38:00Z"/>
-          <w:rFonts w:ascii="Times New Roman" w:hAnsi="Times New Roman" w:cs="Times New Roman"/>
-          <w:rPrChange w:id="103" w:author="José Conejeros" w:date="2019-12-16T16:38:00Z">
-            <w:rPr>
-              <w:ins w:id="104" w:author="José Conejeros" w:date="2019-12-16T16:38:00Z"/>
-            </w:rPr>
-          </w:rPrChange>
-        </w:rPr>
-        <w:pPrChange w:id="105" w:author="José Conejeros" w:date="2019-12-16T16:38:00Z">
-          <w:pPr>
-            <w:pStyle w:val="Prrafodelista"/>
-            <w:numPr>
-              <w:ilvl w:val="1"/>
-              <w:numId w:val="1"/>
-            </w:numPr>
-            <w:spacing w:line="360" w:lineRule="auto"/>
-            <w:ind w:hanging="360"/>
-            <w:jc w:val="both"/>
-          </w:pPr>
-        </w:pPrChange>
+          <w:rFonts w:ascii="Times New Roman" w:hAnsi="Times New Roman" w:cs="Times New Roman"/>
+        </w:rPr>
       </w:pPr>
     </w:p>
     <w:p>
@@ -2222,9 +1752,6 @@
         <w:rPr>
           <w:rFonts w:ascii="Times New Roman" w:hAnsi="Times New Roman" w:cs="Times New Roman"/>
         </w:rPr>
-        <w:pPrChange w:id="106" w:author="José Conejeros" w:date="2019-12-16T17:37:00Z">
-          <w:pPr/>
-        </w:pPrChange>
       </w:pPr>
       <w:r>
         <w:rPr>
@@ -2232,8 +1759,6 @@
         </w:rPr>
         <w:t>Confianza en instituciones cívico-políticas</w:t>
       </w:r>
-      <w:bookmarkStart w:id="107" w:name="_GoBack"/>
-      <w:bookmarkEnd w:id="107"/>
     </w:p>
     <w:p>
       <w:pPr>
@@ -2416,169 +1941,16 @@
               <w:jc w:val="center"/>
               <w:rPr>
                 <w:rFonts w:ascii="Times New Roman" w:hAnsi="Times New Roman" w:cs="Times New Roman"/>
-                <w:lang w:val="fr-FR"/>
-              </w:rPr>
-            </w:pPr>
-            <w:r>
-              <w:rPr>
-                <w:rFonts w:ascii="Times New Roman" w:hAnsi="Times New Roman" w:cs="Times New Roman"/>
-                <w:lang w:val="fr-FR"/>
-              </w:rPr>
-              <w:t xml:space="preserve">How </w:t>
-            </w:r>
-            <w:proofErr w:type="spellStart"/>
-            <w:r>
-              <w:rPr>
-                <w:rFonts w:ascii="Times New Roman" w:hAnsi="Times New Roman" w:cs="Times New Roman"/>
-                <w:lang w:val="fr-FR"/>
-              </w:rPr>
-              <w:t>much</w:t>
-            </w:r>
-            <w:proofErr w:type="spellEnd"/>
-            <w:r>
-              <w:rPr>
-                <w:rFonts w:ascii="Times New Roman" w:hAnsi="Times New Roman" w:cs="Times New Roman"/>
-                <w:lang w:val="fr-FR"/>
-              </w:rPr>
-              <w:t xml:space="preserve"> do </w:t>
-            </w:r>
-            <w:proofErr w:type="spellStart"/>
-            <w:r>
-              <w:rPr>
-                <w:rFonts w:ascii="Times New Roman" w:hAnsi="Times New Roman" w:cs="Times New Roman"/>
-                <w:lang w:val="fr-FR"/>
-              </w:rPr>
-              <w:t>you</w:t>
-            </w:r>
-            <w:proofErr w:type="spellEnd"/>
-            <w:r>
-              <w:rPr>
-                <w:rFonts w:ascii="Times New Roman" w:hAnsi="Times New Roman" w:cs="Times New Roman"/>
-                <w:lang w:val="fr-FR"/>
-              </w:rPr>
-              <w:t xml:space="preserve"> </w:t>
-            </w:r>
-            <w:proofErr w:type="spellStart"/>
-            <w:r>
-              <w:rPr>
-                <w:rFonts w:ascii="Times New Roman" w:hAnsi="Times New Roman" w:cs="Times New Roman"/>
-                <w:lang w:val="fr-FR"/>
-              </w:rPr>
-              <w:t>agree</w:t>
-            </w:r>
-            <w:proofErr w:type="spellEnd"/>
-            <w:r>
-              <w:rPr>
-                <w:rFonts w:ascii="Times New Roman" w:hAnsi="Times New Roman" w:cs="Times New Roman"/>
-                <w:lang w:val="fr-FR"/>
-              </w:rPr>
-              <w:t xml:space="preserve"> or </w:t>
-            </w:r>
-            <w:proofErr w:type="spellStart"/>
-            <w:r>
-              <w:rPr>
-                <w:rFonts w:ascii="Times New Roman" w:hAnsi="Times New Roman" w:cs="Times New Roman"/>
-                <w:lang w:val="fr-FR"/>
-              </w:rPr>
-              <w:t>disagree</w:t>
-            </w:r>
-            <w:proofErr w:type="spellEnd"/>
-            <w:r>
-              <w:rPr>
-                <w:rFonts w:ascii="Times New Roman" w:hAnsi="Times New Roman" w:cs="Times New Roman"/>
-                <w:lang w:val="fr-FR"/>
-              </w:rPr>
-              <w:t xml:space="preserve"> </w:t>
-            </w:r>
-            <w:proofErr w:type="spellStart"/>
-            <w:r>
-              <w:rPr>
-                <w:rFonts w:ascii="Times New Roman" w:hAnsi="Times New Roman" w:cs="Times New Roman"/>
-                <w:lang w:val="fr-FR"/>
-              </w:rPr>
-              <w:t>with</w:t>
-            </w:r>
-            <w:proofErr w:type="spellEnd"/>
-            <w:r>
-              <w:rPr>
-                <w:rFonts w:ascii="Times New Roman" w:hAnsi="Times New Roman" w:cs="Times New Roman"/>
-                <w:lang w:val="fr-FR"/>
-              </w:rPr>
-              <w:t xml:space="preserve"> the </w:t>
-            </w:r>
-            <w:proofErr w:type="spellStart"/>
-            <w:r>
-              <w:rPr>
-                <w:rFonts w:ascii="Times New Roman" w:hAnsi="Times New Roman" w:cs="Times New Roman"/>
-                <w:lang w:val="fr-FR"/>
-              </w:rPr>
-              <w:t>following</w:t>
-            </w:r>
-            <w:proofErr w:type="spellEnd"/>
-            <w:r>
-              <w:rPr>
-                <w:rFonts w:ascii="Times New Roman" w:hAnsi="Times New Roman" w:cs="Times New Roman"/>
-                <w:lang w:val="fr-FR"/>
-              </w:rPr>
-              <w:t xml:space="preserve"> </w:t>
-            </w:r>
-            <w:proofErr w:type="spellStart"/>
-            <w:r>
-              <w:rPr>
-                <w:rFonts w:ascii="Times New Roman" w:hAnsi="Times New Roman" w:cs="Times New Roman"/>
-                <w:lang w:val="fr-FR"/>
-              </w:rPr>
-              <w:t>statements</w:t>
-            </w:r>
-            <w:proofErr w:type="spellEnd"/>
-            <w:r>
-              <w:rPr>
-                <w:rFonts w:ascii="Times New Roman" w:hAnsi="Times New Roman" w:cs="Times New Roman"/>
-                <w:lang w:val="fr-FR"/>
-              </w:rPr>
-              <w:t xml:space="preserve"> about the </w:t>
-            </w:r>
-            <w:proofErr w:type="spellStart"/>
-            <w:r>
-              <w:rPr>
-                <w:rFonts w:ascii="Times New Roman" w:hAnsi="Times New Roman" w:cs="Times New Roman"/>
-                <w:lang w:val="fr-FR"/>
-              </w:rPr>
-              <w:t>government</w:t>
-            </w:r>
-            <w:proofErr w:type="spellEnd"/>
-            <w:r>
-              <w:rPr>
-                <w:rFonts w:ascii="Times New Roman" w:hAnsi="Times New Roman" w:cs="Times New Roman"/>
-                <w:lang w:val="fr-FR"/>
-              </w:rPr>
-              <w:t xml:space="preserve"> and </w:t>
-            </w:r>
-            <w:proofErr w:type="spellStart"/>
-            <w:r>
-              <w:rPr>
-                <w:rFonts w:ascii="Times New Roman" w:hAnsi="Times New Roman" w:cs="Times New Roman"/>
-                <w:lang w:val="fr-FR"/>
-              </w:rPr>
-              <w:t>its</w:t>
-            </w:r>
-            <w:proofErr w:type="spellEnd"/>
-            <w:r>
-              <w:rPr>
-                <w:rFonts w:ascii="Times New Roman" w:hAnsi="Times New Roman" w:cs="Times New Roman"/>
-                <w:lang w:val="fr-FR"/>
-              </w:rPr>
-              <w:t xml:space="preserve"> </w:t>
-            </w:r>
-            <w:proofErr w:type="gramStart"/>
-            <w:r>
-              <w:rPr>
-                <w:rFonts w:ascii="Times New Roman" w:hAnsi="Times New Roman" w:cs="Times New Roman"/>
-                <w:lang w:val="fr-FR"/>
-              </w:rPr>
-              <w:t>leaders?</w:t>
-            </w:r>
-            <w:proofErr w:type="gramEnd"/>
+                <w:lang w:val="en-US"/>
+              </w:rPr>
+            </w:pPr>
+            <w:r>
+              <w:rPr>
+                <w:rFonts w:ascii="Times New Roman" w:hAnsi="Times New Roman" w:cs="Times New Roman"/>
+                <w:lang w:val="en-US"/>
+              </w:rPr>
+              <w:t>How much do you agree or disagree with the following statements about the government and its leaders?</w:t>
+            </w:r>
           </w:p>
         </w:tc>
       </w:tr>
@@ -2617,121 +1989,16 @@
             <w:pPr>
               <w:rPr>
                 <w:rFonts w:ascii="Times New Roman" w:hAnsi="Times New Roman" w:cs="Times New Roman"/>
-                <w:lang w:val="fr-FR"/>
-              </w:rPr>
-            </w:pPr>
-            <w:r>
-              <w:rPr>
-                <w:rFonts w:ascii="Times New Roman" w:hAnsi="Times New Roman" w:cs="Times New Roman"/>
-                <w:lang w:val="fr-FR"/>
-              </w:rPr>
-              <w:t xml:space="preserve">It </w:t>
-            </w:r>
-            <w:proofErr w:type="spellStart"/>
-            <w:r>
-              <w:rPr>
-                <w:rFonts w:ascii="Times New Roman" w:hAnsi="Times New Roman" w:cs="Times New Roman"/>
-                <w:lang w:val="fr-FR"/>
-              </w:rPr>
-              <w:t>is</w:t>
-            </w:r>
-            <w:proofErr w:type="spellEnd"/>
-            <w:r>
-              <w:rPr>
-                <w:rFonts w:ascii="Times New Roman" w:hAnsi="Times New Roman" w:cs="Times New Roman"/>
-                <w:lang w:val="fr-FR"/>
-              </w:rPr>
-              <w:t xml:space="preserve"> </w:t>
-            </w:r>
-            <w:proofErr w:type="spellStart"/>
-            <w:r>
-              <w:rPr>
-                <w:rFonts w:ascii="Times New Roman" w:hAnsi="Times New Roman" w:cs="Times New Roman"/>
-                <w:lang w:val="fr-FR"/>
-              </w:rPr>
-              <w:t>better</w:t>
-            </w:r>
-            <w:proofErr w:type="spellEnd"/>
-            <w:r>
-              <w:rPr>
-                <w:rFonts w:ascii="Times New Roman" w:hAnsi="Times New Roman" w:cs="Times New Roman"/>
-                <w:lang w:val="fr-FR"/>
-              </w:rPr>
-              <w:t xml:space="preserve"> for </w:t>
-            </w:r>
-            <w:proofErr w:type="spellStart"/>
-            <w:r>
-              <w:rPr>
-                <w:rFonts w:ascii="Times New Roman" w:hAnsi="Times New Roman" w:cs="Times New Roman"/>
-                <w:lang w:val="fr-FR"/>
-              </w:rPr>
-              <w:t>government</w:t>
-            </w:r>
-            <w:proofErr w:type="spellEnd"/>
-            <w:r>
-              <w:rPr>
-                <w:rFonts w:ascii="Times New Roman" w:hAnsi="Times New Roman" w:cs="Times New Roman"/>
-                <w:lang w:val="fr-FR"/>
-              </w:rPr>
-              <w:t xml:space="preserve"> leaders to </w:t>
-            </w:r>
-            <w:proofErr w:type="spellStart"/>
-            <w:r>
-              <w:rPr>
-                <w:rFonts w:ascii="Times New Roman" w:hAnsi="Times New Roman" w:cs="Times New Roman"/>
-                <w:lang w:val="fr-FR"/>
-              </w:rPr>
-              <w:t>make</w:t>
-            </w:r>
-            <w:proofErr w:type="spellEnd"/>
-            <w:r>
-              <w:rPr>
-                <w:rFonts w:ascii="Times New Roman" w:hAnsi="Times New Roman" w:cs="Times New Roman"/>
-                <w:lang w:val="fr-FR"/>
-              </w:rPr>
-              <w:t xml:space="preserve"> </w:t>
-            </w:r>
-            <w:proofErr w:type="spellStart"/>
-            <w:r>
-              <w:rPr>
-                <w:rFonts w:ascii="Times New Roman" w:hAnsi="Times New Roman" w:cs="Times New Roman"/>
-                <w:lang w:val="fr-FR"/>
-              </w:rPr>
-              <w:t>decisions</w:t>
-            </w:r>
-            <w:proofErr w:type="spellEnd"/>
-            <w:r>
-              <w:rPr>
-                <w:rFonts w:ascii="Times New Roman" w:hAnsi="Times New Roman" w:cs="Times New Roman"/>
-                <w:lang w:val="fr-FR"/>
-              </w:rPr>
-              <w:t xml:space="preserve"> </w:t>
-            </w:r>
-            <w:proofErr w:type="spellStart"/>
-            <w:r>
-              <w:rPr>
-                <w:rFonts w:ascii="Times New Roman" w:hAnsi="Times New Roman" w:cs="Times New Roman"/>
-                <w:lang w:val="fr-FR"/>
-              </w:rPr>
-              <w:t>without</w:t>
-            </w:r>
-            <w:proofErr w:type="spellEnd"/>
-            <w:r>
-              <w:rPr>
-                <w:rFonts w:ascii="Times New Roman" w:hAnsi="Times New Roman" w:cs="Times New Roman"/>
-                <w:lang w:val="fr-FR"/>
-              </w:rPr>
-              <w:t xml:space="preserve"> consulting </w:t>
-            </w:r>
-            <w:proofErr w:type="spellStart"/>
-            <w:r>
-              <w:rPr>
-                <w:rFonts w:ascii="Times New Roman" w:hAnsi="Times New Roman" w:cs="Times New Roman"/>
-                <w:lang w:val="fr-FR"/>
-              </w:rPr>
-              <w:t>anybody</w:t>
-            </w:r>
-            <w:proofErr w:type="spellEnd"/>
+                <w:lang w:val="en-US"/>
+              </w:rPr>
+            </w:pPr>
+            <w:r>
+              <w:rPr>
+                <w:rFonts w:ascii="Times New Roman" w:hAnsi="Times New Roman" w:cs="Times New Roman"/>
+                <w:lang w:val="en-US"/>
+              </w:rPr>
+              <w:t>It is better for government leaders to make decisions without consulting anybody</w:t>
+            </w:r>
           </w:p>
         </w:tc>
         <w:tc>
@@ -2815,185 +2082,16 @@
             <w:pPr>
               <w:rPr>
                 <w:rFonts w:ascii="Times New Roman" w:hAnsi="Times New Roman" w:cs="Times New Roman"/>
-                <w:lang w:val="fr-FR"/>
-              </w:rPr>
-            </w:pPr>
-            <w:r>
-              <w:rPr>
-                <w:rFonts w:ascii="Times New Roman" w:hAnsi="Times New Roman" w:cs="Times New Roman"/>
-                <w:lang w:val="fr-FR"/>
-              </w:rPr>
-              <w:t xml:space="preserve">People in </w:t>
-            </w:r>
-            <w:proofErr w:type="spellStart"/>
-            <w:r>
-              <w:rPr>
-                <w:rFonts w:ascii="Times New Roman" w:hAnsi="Times New Roman" w:cs="Times New Roman"/>
-                <w:lang w:val="fr-FR"/>
-              </w:rPr>
-              <w:t>government</w:t>
-            </w:r>
-            <w:proofErr w:type="spellEnd"/>
-            <w:r>
-              <w:rPr>
-                <w:rFonts w:ascii="Times New Roman" w:hAnsi="Times New Roman" w:cs="Times New Roman"/>
-                <w:lang w:val="fr-FR"/>
-              </w:rPr>
-              <w:t xml:space="preserve"> must </w:t>
-            </w:r>
-            <w:proofErr w:type="spellStart"/>
-            <w:r>
-              <w:rPr>
-                <w:rFonts w:ascii="Times New Roman" w:hAnsi="Times New Roman" w:cs="Times New Roman"/>
-                <w:lang w:val="fr-FR"/>
-              </w:rPr>
-              <w:t>enforce</w:t>
-            </w:r>
-            <w:proofErr w:type="spellEnd"/>
-            <w:r>
-              <w:rPr>
-                <w:rFonts w:ascii="Times New Roman" w:hAnsi="Times New Roman" w:cs="Times New Roman"/>
-                <w:lang w:val="fr-FR"/>
-              </w:rPr>
-              <w:t xml:space="preserve"> </w:t>
-            </w:r>
-            <w:proofErr w:type="spellStart"/>
-            <w:r>
-              <w:rPr>
-                <w:rFonts w:ascii="Times New Roman" w:hAnsi="Times New Roman" w:cs="Times New Roman"/>
-                <w:lang w:val="fr-FR"/>
-              </w:rPr>
-              <w:t>their</w:t>
-            </w:r>
-            <w:proofErr w:type="spellEnd"/>
-            <w:r>
-              <w:rPr>
-                <w:rFonts w:ascii="Times New Roman" w:hAnsi="Times New Roman" w:cs="Times New Roman"/>
-                <w:lang w:val="fr-FR"/>
-              </w:rPr>
-              <w:t xml:space="preserve"> </w:t>
-            </w:r>
-            <w:proofErr w:type="spellStart"/>
-            <w:r>
-              <w:rPr>
-                <w:rFonts w:ascii="Times New Roman" w:hAnsi="Times New Roman" w:cs="Times New Roman"/>
-                <w:lang w:val="fr-FR"/>
-              </w:rPr>
-              <w:t>authority</w:t>
-            </w:r>
-            <w:proofErr w:type="spellEnd"/>
-            <w:r>
-              <w:rPr>
-                <w:rFonts w:ascii="Times New Roman" w:hAnsi="Times New Roman" w:cs="Times New Roman"/>
-                <w:lang w:val="fr-FR"/>
-              </w:rPr>
-              <w:t xml:space="preserve"> </w:t>
-            </w:r>
-            <w:proofErr w:type="spellStart"/>
-            <w:r>
-              <w:rPr>
-                <w:rFonts w:ascii="Times New Roman" w:hAnsi="Times New Roman" w:cs="Times New Roman"/>
-                <w:lang w:val="fr-FR"/>
-              </w:rPr>
-              <w:t>even</w:t>
-            </w:r>
-            <w:proofErr w:type="spellEnd"/>
-            <w:r>
-              <w:rPr>
-                <w:rFonts w:ascii="Times New Roman" w:hAnsi="Times New Roman" w:cs="Times New Roman"/>
-                <w:lang w:val="fr-FR"/>
-              </w:rPr>
-              <w:t xml:space="preserve"> if </w:t>
-            </w:r>
-            <w:proofErr w:type="spellStart"/>
-            <w:r>
-              <w:rPr>
-                <w:rFonts w:ascii="Times New Roman" w:hAnsi="Times New Roman" w:cs="Times New Roman"/>
-                <w:lang w:val="fr-FR"/>
-              </w:rPr>
-              <w:t>it</w:t>
-            </w:r>
-            <w:proofErr w:type="spellEnd"/>
-            <w:r>
-              <w:rPr>
-                <w:rFonts w:ascii="Times New Roman" w:hAnsi="Times New Roman" w:cs="Times New Roman"/>
-                <w:lang w:val="fr-FR"/>
-              </w:rPr>
-              <w:t xml:space="preserve"> </w:t>
-            </w:r>
-            <w:proofErr w:type="spellStart"/>
-            <w:r>
-              <w:rPr>
-                <w:rFonts w:ascii="Times New Roman" w:hAnsi="Times New Roman" w:cs="Times New Roman"/>
-                <w:lang w:val="fr-FR"/>
-              </w:rPr>
-              <w:t>means</w:t>
-            </w:r>
-            <w:proofErr w:type="spellEnd"/>
-            <w:r>
-              <w:rPr>
-                <w:rFonts w:ascii="Times New Roman" w:hAnsi="Times New Roman" w:cs="Times New Roman"/>
-                <w:lang w:val="fr-FR"/>
-              </w:rPr>
-              <w:t xml:space="preserve"> </w:t>
-            </w:r>
-            <w:proofErr w:type="spellStart"/>
-            <w:r>
-              <w:rPr>
-                <w:rFonts w:ascii="Times New Roman" w:hAnsi="Times New Roman" w:cs="Times New Roman"/>
-                <w:lang w:val="fr-FR"/>
-              </w:rPr>
-              <w:t>violating</w:t>
-            </w:r>
-            <w:proofErr w:type="spellEnd"/>
-            <w:r>
-              <w:rPr>
-                <w:rFonts w:ascii="Times New Roman" w:hAnsi="Times New Roman" w:cs="Times New Roman"/>
-                <w:lang w:val="fr-FR"/>
-              </w:rPr>
-              <w:t xml:space="preserve"> the </w:t>
-            </w:r>
-            <w:proofErr w:type="spellStart"/>
-            <w:r>
-              <w:rPr>
-                <w:rFonts w:ascii="Times New Roman" w:hAnsi="Times New Roman" w:cs="Times New Roman"/>
-                <w:lang w:val="fr-FR"/>
-              </w:rPr>
-              <w:t>rights</w:t>
-            </w:r>
-            <w:proofErr w:type="spellEnd"/>
-            <w:r>
-              <w:rPr>
-                <w:rFonts w:ascii="Times New Roman" w:hAnsi="Times New Roman" w:cs="Times New Roman"/>
-                <w:lang w:val="fr-FR"/>
-              </w:rPr>
-              <w:t xml:space="preserve"> of </w:t>
-            </w:r>
-            <w:proofErr w:type="spellStart"/>
-            <w:r>
-              <w:rPr>
-                <w:rFonts w:ascii="Times New Roman" w:hAnsi="Times New Roman" w:cs="Times New Roman"/>
-                <w:lang w:val="fr-FR"/>
-              </w:rPr>
-              <w:t>some</w:t>
-            </w:r>
-            <w:proofErr w:type="spellEnd"/>
-            <w:r>
-              <w:rPr>
-                <w:rFonts w:ascii="Times New Roman" w:hAnsi="Times New Roman" w:cs="Times New Roman"/>
-                <w:lang w:val="fr-FR"/>
-              </w:rPr>
-              <w:t xml:space="preserve"> </w:t>
-            </w:r>
-            <w:proofErr w:type="spellStart"/>
-            <w:r>
-              <w:rPr>
-                <w:rFonts w:ascii="Times New Roman" w:hAnsi="Times New Roman" w:cs="Times New Roman"/>
-                <w:lang w:val="fr-FR"/>
-              </w:rPr>
-              <w:t>citizens</w:t>
-            </w:r>
-            <w:proofErr w:type="spellEnd"/>
+                <w:lang w:val="en-US"/>
+              </w:rPr>
+            </w:pPr>
+            <w:r>
+              <w:rPr>
+                <w:rFonts w:ascii="Times New Roman" w:hAnsi="Times New Roman" w:cs="Times New Roman"/>
+                <w:lang w:val="en-US"/>
+              </w:rPr>
+              <w:t>People in government must enforce their authority even if it means violating the rights of some citizens</w:t>
+            </w:r>
           </w:p>
         </w:tc>
         <w:tc>
@@ -3073,137 +2171,16 @@
             <w:pPr>
               <w:rPr>
                 <w:rFonts w:ascii="Times New Roman" w:hAnsi="Times New Roman" w:cs="Times New Roman"/>
-                <w:lang w:val="fr-FR"/>
-              </w:rPr>
-            </w:pPr>
-            <w:r>
-              <w:rPr>
-                <w:rFonts w:ascii="Times New Roman" w:hAnsi="Times New Roman" w:cs="Times New Roman"/>
-                <w:lang w:val="fr-FR"/>
-              </w:rPr>
-              <w:t xml:space="preserve">People in </w:t>
-            </w:r>
-            <w:proofErr w:type="spellStart"/>
-            <w:r>
-              <w:rPr>
-                <w:rFonts w:ascii="Times New Roman" w:hAnsi="Times New Roman" w:cs="Times New Roman"/>
-                <w:lang w:val="fr-FR"/>
-              </w:rPr>
-              <w:t>government</w:t>
-            </w:r>
-            <w:proofErr w:type="spellEnd"/>
-            <w:r>
-              <w:rPr>
-                <w:rFonts w:ascii="Times New Roman" w:hAnsi="Times New Roman" w:cs="Times New Roman"/>
-                <w:lang w:val="fr-FR"/>
-              </w:rPr>
-              <w:t xml:space="preserve"> </w:t>
-            </w:r>
-            <w:proofErr w:type="spellStart"/>
-            <w:r>
-              <w:rPr>
-                <w:rFonts w:ascii="Times New Roman" w:hAnsi="Times New Roman" w:cs="Times New Roman"/>
-                <w:lang w:val="fr-FR"/>
-              </w:rPr>
-              <w:t>lose</w:t>
-            </w:r>
-            <w:proofErr w:type="spellEnd"/>
-            <w:r>
-              <w:rPr>
-                <w:rFonts w:ascii="Times New Roman" w:hAnsi="Times New Roman" w:cs="Times New Roman"/>
-                <w:lang w:val="fr-FR"/>
-              </w:rPr>
-              <w:t xml:space="preserve"> part of </w:t>
-            </w:r>
-            <w:proofErr w:type="spellStart"/>
-            <w:r>
-              <w:rPr>
-                <w:rFonts w:ascii="Times New Roman" w:hAnsi="Times New Roman" w:cs="Times New Roman"/>
-                <w:lang w:val="fr-FR"/>
-              </w:rPr>
-              <w:t>their</w:t>
-            </w:r>
-            <w:proofErr w:type="spellEnd"/>
-            <w:r>
-              <w:rPr>
-                <w:rFonts w:ascii="Times New Roman" w:hAnsi="Times New Roman" w:cs="Times New Roman"/>
-                <w:lang w:val="fr-FR"/>
-              </w:rPr>
-              <w:t xml:space="preserve"> </w:t>
-            </w:r>
-            <w:proofErr w:type="spellStart"/>
-            <w:r>
-              <w:rPr>
-                <w:rFonts w:ascii="Times New Roman" w:hAnsi="Times New Roman" w:cs="Times New Roman"/>
-                <w:lang w:val="fr-FR"/>
-              </w:rPr>
-              <w:t>authority</w:t>
-            </w:r>
-            <w:proofErr w:type="spellEnd"/>
-            <w:r>
-              <w:rPr>
-                <w:rFonts w:ascii="Times New Roman" w:hAnsi="Times New Roman" w:cs="Times New Roman"/>
-                <w:lang w:val="fr-FR"/>
-              </w:rPr>
-              <w:t xml:space="preserve"> </w:t>
-            </w:r>
-            <w:proofErr w:type="spellStart"/>
-            <w:r>
-              <w:rPr>
-                <w:rFonts w:ascii="Times New Roman" w:hAnsi="Times New Roman" w:cs="Times New Roman"/>
-                <w:lang w:val="fr-FR"/>
-              </w:rPr>
-              <w:t>when</w:t>
-            </w:r>
-            <w:proofErr w:type="spellEnd"/>
-            <w:r>
-              <w:rPr>
-                <w:rFonts w:ascii="Times New Roman" w:hAnsi="Times New Roman" w:cs="Times New Roman"/>
-                <w:lang w:val="fr-FR"/>
-              </w:rPr>
-              <w:t xml:space="preserve"> </w:t>
-            </w:r>
-            <w:proofErr w:type="spellStart"/>
-            <w:r>
-              <w:rPr>
-                <w:rFonts w:ascii="Times New Roman" w:hAnsi="Times New Roman" w:cs="Times New Roman"/>
-                <w:lang w:val="fr-FR"/>
-              </w:rPr>
-              <w:t>they</w:t>
-            </w:r>
-            <w:proofErr w:type="spellEnd"/>
-            <w:r>
-              <w:rPr>
-                <w:rFonts w:ascii="Times New Roman" w:hAnsi="Times New Roman" w:cs="Times New Roman"/>
-                <w:lang w:val="fr-FR"/>
-              </w:rPr>
-              <w:t xml:space="preserve"> admit </w:t>
-            </w:r>
-            <w:proofErr w:type="spellStart"/>
-            <w:r>
-              <w:rPr>
-                <w:rFonts w:ascii="Times New Roman" w:hAnsi="Times New Roman" w:cs="Times New Roman"/>
-                <w:lang w:val="fr-FR"/>
-              </w:rPr>
-              <w:t>their</w:t>
-            </w:r>
-            <w:proofErr w:type="spellEnd"/>
-            <w:r>
-              <w:rPr>
-                <w:rFonts w:ascii="Times New Roman" w:hAnsi="Times New Roman" w:cs="Times New Roman"/>
-                <w:lang w:val="fr-FR"/>
-              </w:rPr>
-              <w:t xml:space="preserve"> </w:t>
-            </w:r>
-            <w:proofErr w:type="spellStart"/>
-            <w:r>
-              <w:rPr>
-                <w:rFonts w:ascii="Times New Roman" w:hAnsi="Times New Roman" w:cs="Times New Roman"/>
-                <w:lang w:val="fr-FR"/>
-              </w:rPr>
-              <w:t>mistakes</w:t>
-            </w:r>
-            <w:proofErr w:type="spellEnd"/>
+                <w:lang w:val="en-US"/>
+              </w:rPr>
+            </w:pPr>
+            <w:r>
+              <w:rPr>
+                <w:rFonts w:ascii="Times New Roman" w:hAnsi="Times New Roman" w:cs="Times New Roman"/>
+                <w:lang w:val="en-US"/>
+              </w:rPr>
+              <w:t>People in government lose part of their authority when they admit their mistakes</w:t>
+            </w:r>
           </w:p>
         </w:tc>
         <w:tc>
@@ -3286,153 +2263,16 @@
             <w:pPr>
               <w:rPr>
                 <w:rFonts w:ascii="Times New Roman" w:hAnsi="Times New Roman" w:cs="Times New Roman"/>
-                <w:lang w:val="fr-FR"/>
-              </w:rPr>
-            </w:pPr>
-            <w:r>
-              <w:rPr>
-                <w:rFonts w:ascii="Times New Roman" w:hAnsi="Times New Roman" w:cs="Times New Roman"/>
-                <w:lang w:val="fr-FR"/>
-              </w:rPr>
-              <w:t xml:space="preserve">People </w:t>
-            </w:r>
-            <w:proofErr w:type="spellStart"/>
-            <w:r>
-              <w:rPr>
-                <w:rFonts w:ascii="Times New Roman" w:hAnsi="Times New Roman" w:cs="Times New Roman"/>
-                <w:lang w:val="fr-FR"/>
-              </w:rPr>
-              <w:t>whose</w:t>
-            </w:r>
-            <w:proofErr w:type="spellEnd"/>
-            <w:r>
-              <w:rPr>
-                <w:rFonts w:ascii="Times New Roman" w:hAnsi="Times New Roman" w:cs="Times New Roman"/>
-                <w:lang w:val="fr-FR"/>
-              </w:rPr>
-              <w:t xml:space="preserve"> opinions are </w:t>
-            </w:r>
-            <w:proofErr w:type="spellStart"/>
-            <w:r>
-              <w:rPr>
-                <w:rFonts w:ascii="Times New Roman" w:hAnsi="Times New Roman" w:cs="Times New Roman"/>
-                <w:lang w:val="fr-FR"/>
-              </w:rPr>
-              <w:t>different</w:t>
-            </w:r>
-            <w:proofErr w:type="spellEnd"/>
-            <w:r>
-              <w:rPr>
-                <w:rFonts w:ascii="Times New Roman" w:hAnsi="Times New Roman" w:cs="Times New Roman"/>
-                <w:lang w:val="fr-FR"/>
-              </w:rPr>
-              <w:t xml:space="preserve"> </w:t>
-            </w:r>
-            <w:proofErr w:type="spellStart"/>
-            <w:r>
-              <w:rPr>
-                <w:rFonts w:ascii="Times New Roman" w:hAnsi="Times New Roman" w:cs="Times New Roman"/>
-                <w:lang w:val="fr-FR"/>
-              </w:rPr>
-              <w:t>than</w:t>
-            </w:r>
-            <w:proofErr w:type="spellEnd"/>
-            <w:r>
-              <w:rPr>
-                <w:rFonts w:ascii="Times New Roman" w:hAnsi="Times New Roman" w:cs="Times New Roman"/>
-                <w:lang w:val="fr-FR"/>
-              </w:rPr>
-              <w:t xml:space="preserve"> </w:t>
-            </w:r>
-            <w:proofErr w:type="spellStart"/>
-            <w:r>
-              <w:rPr>
-                <w:rFonts w:ascii="Times New Roman" w:hAnsi="Times New Roman" w:cs="Times New Roman"/>
-                <w:lang w:val="fr-FR"/>
-              </w:rPr>
-              <w:t>those</w:t>
-            </w:r>
-            <w:proofErr w:type="spellEnd"/>
-            <w:r>
-              <w:rPr>
-                <w:rFonts w:ascii="Times New Roman" w:hAnsi="Times New Roman" w:cs="Times New Roman"/>
-                <w:lang w:val="fr-FR"/>
-              </w:rPr>
-              <w:t xml:space="preserve"> of the </w:t>
-            </w:r>
-            <w:proofErr w:type="spellStart"/>
-            <w:r>
-              <w:rPr>
-                <w:rFonts w:ascii="Times New Roman" w:hAnsi="Times New Roman" w:cs="Times New Roman"/>
-                <w:lang w:val="fr-FR"/>
-              </w:rPr>
-              <w:t>government</w:t>
-            </w:r>
-            <w:proofErr w:type="spellEnd"/>
-            <w:r>
-              <w:rPr>
-                <w:rFonts w:ascii="Times New Roman" w:hAnsi="Times New Roman" w:cs="Times New Roman"/>
-                <w:lang w:val="fr-FR"/>
-              </w:rPr>
-              <w:t xml:space="preserve"> must </w:t>
-            </w:r>
-            <w:proofErr w:type="spellStart"/>
-            <w:r>
-              <w:rPr>
-                <w:rFonts w:ascii="Times New Roman" w:hAnsi="Times New Roman" w:cs="Times New Roman"/>
-                <w:lang w:val="fr-FR"/>
-              </w:rPr>
-              <w:t>be</w:t>
-            </w:r>
-            <w:proofErr w:type="spellEnd"/>
-            <w:r>
-              <w:rPr>
-                <w:rFonts w:ascii="Times New Roman" w:hAnsi="Times New Roman" w:cs="Times New Roman"/>
-                <w:lang w:val="fr-FR"/>
-              </w:rPr>
-              <w:t xml:space="preserve"> </w:t>
-            </w:r>
-            <w:proofErr w:type="spellStart"/>
-            <w:r>
-              <w:rPr>
-                <w:rFonts w:ascii="Times New Roman" w:hAnsi="Times New Roman" w:cs="Times New Roman"/>
-                <w:lang w:val="fr-FR"/>
-              </w:rPr>
-              <w:t>considered</w:t>
-            </w:r>
-            <w:proofErr w:type="spellEnd"/>
-            <w:r>
-              <w:rPr>
-                <w:rFonts w:ascii="Times New Roman" w:hAnsi="Times New Roman" w:cs="Times New Roman"/>
-                <w:lang w:val="fr-FR"/>
-              </w:rPr>
-              <w:t xml:space="preserve"> </w:t>
-            </w:r>
-            <w:proofErr w:type="spellStart"/>
-            <w:r>
-              <w:rPr>
-                <w:rFonts w:ascii="Times New Roman" w:hAnsi="Times New Roman" w:cs="Times New Roman"/>
-                <w:lang w:val="fr-FR"/>
-              </w:rPr>
-              <w:t>its</w:t>
-            </w:r>
-            <w:proofErr w:type="spellEnd"/>
-            <w:r>
-              <w:rPr>
-                <w:rFonts w:ascii="Times New Roman" w:hAnsi="Times New Roman" w:cs="Times New Roman"/>
-                <w:lang w:val="fr-FR"/>
-              </w:rPr>
-              <w:t xml:space="preserve"> </w:t>
-            </w:r>
-            <w:proofErr w:type="spellStart"/>
-            <w:r>
-              <w:rPr>
-                <w:rFonts w:ascii="Times New Roman" w:hAnsi="Times New Roman" w:cs="Times New Roman"/>
-                <w:lang w:val="fr-FR"/>
-              </w:rPr>
-              <w:t>enemies</w:t>
-            </w:r>
-            <w:proofErr w:type="spellEnd"/>
+                <w:lang w:val="en-US"/>
+              </w:rPr>
+            </w:pPr>
+            <w:r>
+              <w:rPr>
+                <w:rFonts w:ascii="Times New Roman" w:hAnsi="Times New Roman" w:cs="Times New Roman"/>
+                <w:lang w:val="en-US"/>
+              </w:rPr>
+              <w:t>People whose opinions are different than those of the government must be considered its enemies</w:t>
+            </w:r>
           </w:p>
         </w:tc>
         <w:tc>
@@ -3506,95 +2346,15 @@
             <w:pPr>
               <w:rPr>
                 <w:rFonts w:ascii="Times New Roman" w:hAnsi="Times New Roman" w:cs="Times New Roman"/>
-                <w:lang w:val="fr-FR"/>
-              </w:rPr>
-            </w:pPr>
-            <w:r>
-              <w:rPr>
-                <w:rFonts w:ascii="Times New Roman" w:hAnsi="Times New Roman" w:cs="Times New Roman"/>
-                <w:lang w:val="fr-FR"/>
-              </w:rPr>
-              <w:t xml:space="preserve">The </w:t>
-            </w:r>
-            <w:proofErr w:type="spellStart"/>
-            <w:r>
-              <w:rPr>
-                <w:rFonts w:ascii="Times New Roman" w:hAnsi="Times New Roman" w:cs="Times New Roman"/>
-                <w:lang w:val="fr-FR"/>
-              </w:rPr>
-              <w:t>most</w:t>
-            </w:r>
-            <w:proofErr w:type="spellEnd"/>
-            <w:r>
-              <w:rPr>
-                <w:rFonts w:ascii="Times New Roman" w:hAnsi="Times New Roman" w:cs="Times New Roman"/>
-                <w:lang w:val="fr-FR"/>
-              </w:rPr>
-              <w:t xml:space="preserve"> important opinion of a country </w:t>
-            </w:r>
-            <w:proofErr w:type="spellStart"/>
-            <w:r>
-              <w:rPr>
-                <w:rFonts w:ascii="Times New Roman" w:hAnsi="Times New Roman" w:cs="Times New Roman"/>
-                <w:lang w:val="fr-FR"/>
-              </w:rPr>
-              <w:t>should</w:t>
-            </w:r>
-            <w:proofErr w:type="spellEnd"/>
-            <w:r>
-              <w:rPr>
-                <w:rFonts w:ascii="Times New Roman" w:hAnsi="Times New Roman" w:cs="Times New Roman"/>
-                <w:lang w:val="fr-FR"/>
-              </w:rPr>
-              <w:t xml:space="preserve"> </w:t>
-            </w:r>
-            <w:proofErr w:type="spellStart"/>
-            <w:r>
-              <w:rPr>
-                <w:rFonts w:ascii="Times New Roman" w:hAnsi="Times New Roman" w:cs="Times New Roman"/>
-                <w:lang w:val="fr-FR"/>
-              </w:rPr>
-              <w:t>be</w:t>
-            </w:r>
-            <w:proofErr w:type="spellEnd"/>
-            <w:r>
-              <w:rPr>
-                <w:rFonts w:ascii="Times New Roman" w:hAnsi="Times New Roman" w:cs="Times New Roman"/>
-                <w:lang w:val="fr-FR"/>
-              </w:rPr>
-              <w:t xml:space="preserve"> </w:t>
-            </w:r>
-            <w:proofErr w:type="spellStart"/>
-            <w:r>
-              <w:rPr>
-                <w:rFonts w:ascii="Times New Roman" w:hAnsi="Times New Roman" w:cs="Times New Roman"/>
-                <w:lang w:val="fr-FR"/>
-              </w:rPr>
-              <w:t>that</w:t>
-            </w:r>
-            <w:proofErr w:type="spellEnd"/>
-            <w:r>
-              <w:rPr>
-                <w:rFonts w:ascii="Times New Roman" w:hAnsi="Times New Roman" w:cs="Times New Roman"/>
-                <w:lang w:val="fr-FR"/>
-              </w:rPr>
-              <w:t xml:space="preserve"> of the </w:t>
-            </w:r>
-            <w:proofErr w:type="spellStart"/>
-            <w:r>
-              <w:rPr>
-                <w:rFonts w:ascii="Times New Roman" w:hAnsi="Times New Roman" w:cs="Times New Roman"/>
-                <w:lang w:val="fr-FR"/>
-              </w:rPr>
-              <w:t>president</w:t>
-            </w:r>
-            <w:proofErr w:type="spellEnd"/>
-            <w:r>
-              <w:rPr>
-                <w:rFonts w:ascii="Times New Roman" w:hAnsi="Times New Roman" w:cs="Times New Roman"/>
-                <w:lang w:val="fr-FR"/>
-              </w:rPr>
-              <w:t>.</w:t>
+                <w:lang w:val="en-US"/>
+              </w:rPr>
+            </w:pPr>
+            <w:r>
+              <w:rPr>
+                <w:rFonts w:ascii="Times New Roman" w:hAnsi="Times New Roman" w:cs="Times New Roman"/>
+                <w:lang w:val="en-US"/>
+              </w:rPr>
+              <w:t>The most important opinion of a country should be that of the president.</w:t>
             </w:r>
           </w:p>
         </w:tc>
@@ -3673,233 +2433,16 @@
             <w:pPr>
               <w:rPr>
                 <w:rFonts w:ascii="Times New Roman" w:hAnsi="Times New Roman" w:cs="Times New Roman"/>
-                <w:lang w:val="fr-FR"/>
-              </w:rPr>
-            </w:pPr>
-            <w:r>
-              <w:rPr>
-                <w:rFonts w:ascii="Times New Roman" w:hAnsi="Times New Roman" w:cs="Times New Roman"/>
-                <w:lang w:val="fr-FR"/>
-              </w:rPr>
-              <w:t xml:space="preserve">It </w:t>
-            </w:r>
-            <w:proofErr w:type="spellStart"/>
-            <w:r>
-              <w:rPr>
-                <w:rFonts w:ascii="Times New Roman" w:hAnsi="Times New Roman" w:cs="Times New Roman"/>
-                <w:lang w:val="fr-FR"/>
-              </w:rPr>
-              <w:t>is</w:t>
-            </w:r>
-            <w:proofErr w:type="spellEnd"/>
-            <w:r>
-              <w:rPr>
-                <w:rFonts w:ascii="Times New Roman" w:hAnsi="Times New Roman" w:cs="Times New Roman"/>
-                <w:lang w:val="fr-FR"/>
-              </w:rPr>
-              <w:t xml:space="preserve"> </w:t>
-            </w:r>
-            <w:proofErr w:type="spellStart"/>
-            <w:r>
-              <w:rPr>
-                <w:rFonts w:ascii="Times New Roman" w:hAnsi="Times New Roman" w:cs="Times New Roman"/>
-                <w:lang w:val="fr-FR"/>
-              </w:rPr>
-              <w:t>fair</w:t>
-            </w:r>
-            <w:proofErr w:type="spellEnd"/>
-            <w:r>
-              <w:rPr>
-                <w:rFonts w:ascii="Times New Roman" w:hAnsi="Times New Roman" w:cs="Times New Roman"/>
-                <w:lang w:val="fr-FR"/>
-              </w:rPr>
-              <w:t xml:space="preserve"> </w:t>
-            </w:r>
-            <w:proofErr w:type="spellStart"/>
-            <w:r>
-              <w:rPr>
-                <w:rFonts w:ascii="Times New Roman" w:hAnsi="Times New Roman" w:cs="Times New Roman"/>
-                <w:lang w:val="fr-FR"/>
-              </w:rPr>
-              <w:t>that</w:t>
-            </w:r>
-            <w:proofErr w:type="spellEnd"/>
-            <w:r>
-              <w:rPr>
-                <w:rFonts w:ascii="Times New Roman" w:hAnsi="Times New Roman" w:cs="Times New Roman"/>
-                <w:lang w:val="fr-FR"/>
-              </w:rPr>
-              <w:t xml:space="preserve"> the </w:t>
-            </w:r>
-            <w:proofErr w:type="spellStart"/>
-            <w:r>
-              <w:rPr>
-                <w:rFonts w:ascii="Times New Roman" w:hAnsi="Times New Roman" w:cs="Times New Roman"/>
-                <w:lang w:val="fr-FR"/>
-              </w:rPr>
-              <w:t>government</w:t>
-            </w:r>
-            <w:proofErr w:type="spellEnd"/>
-            <w:r>
-              <w:rPr>
-                <w:rFonts w:ascii="Times New Roman" w:hAnsi="Times New Roman" w:cs="Times New Roman"/>
-                <w:lang w:val="fr-FR"/>
-              </w:rPr>
-              <w:t xml:space="preserve"> </w:t>
-            </w:r>
-            <w:proofErr w:type="spellStart"/>
-            <w:r>
-              <w:rPr>
-                <w:rFonts w:ascii="Times New Roman" w:hAnsi="Times New Roman" w:cs="Times New Roman"/>
-                <w:lang w:val="fr-FR"/>
-              </w:rPr>
-              <w:t>does</w:t>
-            </w:r>
-            <w:proofErr w:type="spellEnd"/>
-            <w:r>
-              <w:rPr>
-                <w:rFonts w:ascii="Times New Roman" w:hAnsi="Times New Roman" w:cs="Times New Roman"/>
-                <w:lang w:val="fr-FR"/>
-              </w:rPr>
-              <w:t xml:space="preserve"> not </w:t>
-            </w:r>
-            <w:proofErr w:type="spellStart"/>
-            <w:r>
-              <w:rPr>
-                <w:rFonts w:ascii="Times New Roman" w:hAnsi="Times New Roman" w:cs="Times New Roman"/>
-                <w:lang w:val="fr-FR"/>
-              </w:rPr>
-              <w:t>comply</w:t>
-            </w:r>
-            <w:proofErr w:type="spellEnd"/>
-            <w:r>
-              <w:rPr>
-                <w:rFonts w:ascii="Times New Roman" w:hAnsi="Times New Roman" w:cs="Times New Roman"/>
-                <w:lang w:val="fr-FR"/>
-              </w:rPr>
-              <w:t xml:space="preserve"> </w:t>
-            </w:r>
-            <w:proofErr w:type="spellStart"/>
-            <w:r>
-              <w:rPr>
-                <w:rFonts w:ascii="Times New Roman" w:hAnsi="Times New Roman" w:cs="Times New Roman"/>
-                <w:lang w:val="fr-FR"/>
-              </w:rPr>
-              <w:t>with</w:t>
-            </w:r>
-            <w:proofErr w:type="spellEnd"/>
-            <w:r>
-              <w:rPr>
-                <w:rFonts w:ascii="Times New Roman" w:hAnsi="Times New Roman" w:cs="Times New Roman"/>
-                <w:lang w:val="fr-FR"/>
-              </w:rPr>
-              <w:t xml:space="preserve"> the </w:t>
-            </w:r>
-            <w:proofErr w:type="spellStart"/>
-            <w:r>
-              <w:rPr>
-                <w:rFonts w:ascii="Times New Roman" w:hAnsi="Times New Roman" w:cs="Times New Roman"/>
-                <w:lang w:val="fr-FR"/>
-              </w:rPr>
-              <w:t>law</w:t>
-            </w:r>
-            <w:proofErr w:type="spellEnd"/>
-            <w:r>
-              <w:rPr>
-                <w:rFonts w:ascii="Times New Roman" w:hAnsi="Times New Roman" w:cs="Times New Roman"/>
-                <w:lang w:val="fr-FR"/>
-              </w:rPr>
-              <w:t xml:space="preserve"> </w:t>
-            </w:r>
-            <w:proofErr w:type="spellStart"/>
-            <w:r>
-              <w:rPr>
-                <w:rFonts w:ascii="Times New Roman" w:hAnsi="Times New Roman" w:cs="Times New Roman"/>
-                <w:lang w:val="fr-FR"/>
-              </w:rPr>
-              <w:t>when</w:t>
-            </w:r>
-            <w:proofErr w:type="spellEnd"/>
-            <w:r>
-              <w:rPr>
-                <w:rFonts w:ascii="Times New Roman" w:hAnsi="Times New Roman" w:cs="Times New Roman"/>
-                <w:lang w:val="fr-FR"/>
-              </w:rPr>
-              <w:t xml:space="preserve"> </w:t>
-            </w:r>
-            <w:proofErr w:type="spellStart"/>
-            <w:r>
-              <w:rPr>
-                <w:rFonts w:ascii="Times New Roman" w:hAnsi="Times New Roman" w:cs="Times New Roman"/>
-                <w:lang w:val="fr-FR"/>
-              </w:rPr>
-              <w:t>it</w:t>
-            </w:r>
-            <w:proofErr w:type="spellEnd"/>
-            <w:r>
-              <w:rPr>
-                <w:rFonts w:ascii="Times New Roman" w:hAnsi="Times New Roman" w:cs="Times New Roman"/>
-                <w:lang w:val="fr-FR"/>
-              </w:rPr>
-              <w:t xml:space="preserve"> </w:t>
-            </w:r>
-            <w:proofErr w:type="spellStart"/>
-            <w:r>
-              <w:rPr>
-                <w:rFonts w:ascii="Times New Roman" w:hAnsi="Times New Roman" w:cs="Times New Roman"/>
-                <w:lang w:val="fr-FR"/>
-              </w:rPr>
-              <w:t>thinks</w:t>
-            </w:r>
-            <w:proofErr w:type="spellEnd"/>
-            <w:r>
-              <w:rPr>
-                <w:rFonts w:ascii="Times New Roman" w:hAnsi="Times New Roman" w:cs="Times New Roman"/>
-                <w:lang w:val="fr-FR"/>
-              </w:rPr>
-              <w:t xml:space="preserve"> </w:t>
-            </w:r>
-            <w:proofErr w:type="spellStart"/>
-            <w:r>
-              <w:rPr>
-                <w:rFonts w:ascii="Times New Roman" w:hAnsi="Times New Roman" w:cs="Times New Roman"/>
-                <w:lang w:val="fr-FR"/>
-              </w:rPr>
-              <w:t>it</w:t>
-            </w:r>
-            <w:proofErr w:type="spellEnd"/>
-            <w:r>
-              <w:rPr>
-                <w:rFonts w:ascii="Times New Roman" w:hAnsi="Times New Roman" w:cs="Times New Roman"/>
-                <w:lang w:val="fr-FR"/>
-              </w:rPr>
-              <w:t xml:space="preserve"> </w:t>
-            </w:r>
-            <w:proofErr w:type="spellStart"/>
-            <w:r>
-              <w:rPr>
-                <w:rFonts w:ascii="Times New Roman" w:hAnsi="Times New Roman" w:cs="Times New Roman"/>
-                <w:lang w:val="fr-FR"/>
-              </w:rPr>
-              <w:t>is</w:t>
-            </w:r>
-            <w:proofErr w:type="spellEnd"/>
-            <w:r>
-              <w:rPr>
-                <w:rFonts w:ascii="Times New Roman" w:hAnsi="Times New Roman" w:cs="Times New Roman"/>
-                <w:lang w:val="fr-FR"/>
-              </w:rPr>
-              <w:t xml:space="preserve"> not </w:t>
-            </w:r>
-            <w:proofErr w:type="spellStart"/>
-            <w:r>
-              <w:rPr>
-                <w:rFonts w:ascii="Times New Roman" w:hAnsi="Times New Roman" w:cs="Times New Roman"/>
-                <w:lang w:val="fr-FR"/>
-              </w:rPr>
-              <w:t>necessary</w:t>
-            </w:r>
-            <w:proofErr w:type="spellEnd"/>
+                <w:lang w:val="en-US"/>
+              </w:rPr>
+            </w:pPr>
+            <w:r>
+              <w:rPr>
+                <w:rFonts w:ascii="Times New Roman" w:hAnsi="Times New Roman" w:cs="Times New Roman"/>
+                <w:lang w:val="en-US"/>
+              </w:rPr>
+              <w:t>It is fair that the government does not comply with the law when it thinks it is not necessary</w:t>
+            </w:r>
           </w:p>
         </w:tc>
         <w:tc>
@@ -3968,169 +2511,16 @@
             <w:pPr>
               <w:rPr>
                 <w:rFonts w:ascii="Times New Roman" w:hAnsi="Times New Roman" w:cs="Times New Roman"/>
-                <w:lang w:val="fr-FR"/>
-              </w:rPr>
-            </w:pPr>
-            <w:r>
-              <w:rPr>
-                <w:rFonts w:ascii="Times New Roman" w:hAnsi="Times New Roman" w:cs="Times New Roman"/>
-                <w:lang w:val="fr-FR"/>
-              </w:rPr>
-              <w:t xml:space="preserve">How </w:t>
-            </w:r>
-            <w:proofErr w:type="spellStart"/>
-            <w:r>
-              <w:rPr>
-                <w:rFonts w:ascii="Times New Roman" w:hAnsi="Times New Roman" w:cs="Times New Roman"/>
-                <w:lang w:val="fr-FR"/>
-              </w:rPr>
-              <w:t>much</w:t>
-            </w:r>
-            <w:proofErr w:type="spellEnd"/>
-            <w:r>
-              <w:rPr>
-                <w:rFonts w:ascii="Times New Roman" w:hAnsi="Times New Roman" w:cs="Times New Roman"/>
-                <w:lang w:val="fr-FR"/>
-              </w:rPr>
-              <w:t xml:space="preserve"> do </w:t>
-            </w:r>
-            <w:proofErr w:type="spellStart"/>
-            <w:r>
-              <w:rPr>
-                <w:rFonts w:ascii="Times New Roman" w:hAnsi="Times New Roman" w:cs="Times New Roman"/>
-                <w:lang w:val="fr-FR"/>
-              </w:rPr>
-              <w:t>you</w:t>
-            </w:r>
-            <w:proofErr w:type="spellEnd"/>
-            <w:r>
-              <w:rPr>
-                <w:rFonts w:ascii="Times New Roman" w:hAnsi="Times New Roman" w:cs="Times New Roman"/>
-                <w:lang w:val="fr-FR"/>
-              </w:rPr>
-              <w:t xml:space="preserve"> </w:t>
-            </w:r>
-            <w:proofErr w:type="spellStart"/>
-            <w:r>
-              <w:rPr>
-                <w:rFonts w:ascii="Times New Roman" w:hAnsi="Times New Roman" w:cs="Times New Roman"/>
-                <w:lang w:val="fr-FR"/>
-              </w:rPr>
-              <w:t>agree</w:t>
-            </w:r>
-            <w:proofErr w:type="spellEnd"/>
-            <w:r>
-              <w:rPr>
-                <w:rFonts w:ascii="Times New Roman" w:hAnsi="Times New Roman" w:cs="Times New Roman"/>
-                <w:lang w:val="fr-FR"/>
-              </w:rPr>
-              <w:t xml:space="preserve"> or </w:t>
-            </w:r>
-            <w:proofErr w:type="spellStart"/>
-            <w:r>
-              <w:rPr>
-                <w:rFonts w:ascii="Times New Roman" w:hAnsi="Times New Roman" w:cs="Times New Roman"/>
-                <w:lang w:val="fr-FR"/>
-              </w:rPr>
-              <w:t>disagree</w:t>
-            </w:r>
-            <w:proofErr w:type="spellEnd"/>
-            <w:r>
-              <w:rPr>
-                <w:rFonts w:ascii="Times New Roman" w:hAnsi="Times New Roman" w:cs="Times New Roman"/>
-                <w:lang w:val="fr-FR"/>
-              </w:rPr>
-              <w:t xml:space="preserve"> </w:t>
-            </w:r>
-            <w:proofErr w:type="spellStart"/>
-            <w:r>
-              <w:rPr>
-                <w:rFonts w:ascii="Times New Roman" w:hAnsi="Times New Roman" w:cs="Times New Roman"/>
-                <w:lang w:val="fr-FR"/>
-              </w:rPr>
-              <w:t>with</w:t>
-            </w:r>
-            <w:proofErr w:type="spellEnd"/>
-            <w:r>
-              <w:rPr>
-                <w:rFonts w:ascii="Times New Roman" w:hAnsi="Times New Roman" w:cs="Times New Roman"/>
-                <w:lang w:val="fr-FR"/>
-              </w:rPr>
-              <w:t xml:space="preserve"> the </w:t>
-            </w:r>
-            <w:proofErr w:type="spellStart"/>
-            <w:r>
-              <w:rPr>
-                <w:rFonts w:ascii="Times New Roman" w:hAnsi="Times New Roman" w:cs="Times New Roman"/>
-                <w:lang w:val="fr-FR"/>
-              </w:rPr>
-              <w:t>following</w:t>
-            </w:r>
-            <w:proofErr w:type="spellEnd"/>
-            <w:r>
-              <w:rPr>
-                <w:rFonts w:ascii="Times New Roman" w:hAnsi="Times New Roman" w:cs="Times New Roman"/>
-                <w:lang w:val="fr-FR"/>
-              </w:rPr>
-              <w:t xml:space="preserve"> </w:t>
-            </w:r>
-            <w:proofErr w:type="spellStart"/>
-            <w:r>
-              <w:rPr>
-                <w:rFonts w:ascii="Times New Roman" w:hAnsi="Times New Roman" w:cs="Times New Roman"/>
-                <w:lang w:val="fr-FR"/>
-              </w:rPr>
-              <w:t>statements</w:t>
-            </w:r>
-            <w:proofErr w:type="spellEnd"/>
-            <w:r>
-              <w:rPr>
-                <w:rFonts w:ascii="Times New Roman" w:hAnsi="Times New Roman" w:cs="Times New Roman"/>
-                <w:lang w:val="fr-FR"/>
-              </w:rPr>
-              <w:t xml:space="preserve"> about </w:t>
-            </w:r>
-            <w:proofErr w:type="spellStart"/>
-            <w:r>
-              <w:rPr>
-                <w:rFonts w:ascii="Times New Roman" w:hAnsi="Times New Roman" w:cs="Times New Roman"/>
-                <w:lang w:val="fr-FR"/>
-              </w:rPr>
-              <w:t>governments</w:t>
-            </w:r>
-            <w:proofErr w:type="spellEnd"/>
-            <w:r>
-              <w:rPr>
-                <w:rFonts w:ascii="Times New Roman" w:hAnsi="Times New Roman" w:cs="Times New Roman"/>
-                <w:lang w:val="fr-FR"/>
-              </w:rPr>
-              <w:t xml:space="preserve"> and </w:t>
-            </w:r>
-            <w:proofErr w:type="spellStart"/>
-            <w:r>
-              <w:rPr>
-                <w:rFonts w:ascii="Times New Roman" w:hAnsi="Times New Roman" w:cs="Times New Roman"/>
-                <w:lang w:val="fr-FR"/>
-              </w:rPr>
-              <w:t>their</w:t>
-            </w:r>
-            <w:proofErr w:type="spellEnd"/>
-            <w:r>
-              <w:rPr>
-                <w:rFonts w:ascii="Times New Roman" w:hAnsi="Times New Roman" w:cs="Times New Roman"/>
-                <w:lang w:val="fr-FR"/>
-              </w:rPr>
-              <w:t xml:space="preserve"> </w:t>
-            </w:r>
-            <w:proofErr w:type="gramStart"/>
-            <w:r>
-              <w:rPr>
-                <w:rFonts w:ascii="Times New Roman" w:hAnsi="Times New Roman" w:cs="Times New Roman"/>
-                <w:lang w:val="fr-FR"/>
-              </w:rPr>
-              <w:t>power?</w:t>
-            </w:r>
-            <w:proofErr w:type="gramEnd"/>
+                <w:lang w:val="en-US"/>
+              </w:rPr>
+            </w:pPr>
+            <w:r>
+              <w:rPr>
+                <w:rFonts w:ascii="Times New Roman" w:hAnsi="Times New Roman" w:cs="Times New Roman"/>
+                <w:lang w:val="en-US"/>
+              </w:rPr>
+              <w:t>How much do you agree or disagree with the following statements about governments and their power?</w:t>
+            </w:r>
           </w:p>
         </w:tc>
       </w:tr>
@@ -4169,63 +2559,15 @@
             <w:pPr>
               <w:rPr>
                 <w:rFonts w:ascii="Times New Roman" w:hAnsi="Times New Roman" w:cs="Times New Roman"/>
-                <w:lang w:val="fr-FR"/>
-              </w:rPr>
-            </w:pPr>
-            <w:r>
-              <w:rPr>
-                <w:rFonts w:ascii="Times New Roman" w:hAnsi="Times New Roman" w:cs="Times New Roman"/>
-                <w:lang w:val="fr-FR"/>
-              </w:rPr>
-              <w:t xml:space="preserve">Concentration of power in one </w:t>
-            </w:r>
-            <w:proofErr w:type="spellStart"/>
-            <w:r>
-              <w:rPr>
-                <w:rFonts w:ascii="Times New Roman" w:hAnsi="Times New Roman" w:cs="Times New Roman"/>
-                <w:lang w:val="fr-FR"/>
-              </w:rPr>
-              <w:t>person</w:t>
-            </w:r>
-            <w:proofErr w:type="spellEnd"/>
-            <w:r>
-              <w:rPr>
-                <w:rFonts w:ascii="Times New Roman" w:hAnsi="Times New Roman" w:cs="Times New Roman"/>
-                <w:lang w:val="fr-FR"/>
-              </w:rPr>
-              <w:t xml:space="preserve"> </w:t>
-            </w:r>
-            <w:proofErr w:type="spellStart"/>
-            <w:r>
-              <w:rPr>
-                <w:rFonts w:ascii="Times New Roman" w:hAnsi="Times New Roman" w:cs="Times New Roman"/>
-                <w:lang w:val="fr-FR"/>
-              </w:rPr>
-              <w:t>guarantees</w:t>
-            </w:r>
-            <w:proofErr w:type="spellEnd"/>
-            <w:r>
-              <w:rPr>
-                <w:rFonts w:ascii="Times New Roman" w:hAnsi="Times New Roman" w:cs="Times New Roman"/>
-                <w:lang w:val="fr-FR"/>
-              </w:rPr>
-              <w:t xml:space="preserve"> </w:t>
-            </w:r>
-            <w:proofErr w:type="spellStart"/>
-            <w:r>
-              <w:rPr>
-                <w:rFonts w:ascii="Times New Roman" w:hAnsi="Times New Roman" w:cs="Times New Roman"/>
-                <w:lang w:val="fr-FR"/>
-              </w:rPr>
-              <w:t>order</w:t>
-            </w:r>
-            <w:proofErr w:type="spellEnd"/>
-            <w:r>
-              <w:rPr>
-                <w:rFonts w:ascii="Times New Roman" w:hAnsi="Times New Roman" w:cs="Times New Roman"/>
-                <w:lang w:val="fr-FR"/>
-              </w:rPr>
-              <w:t>.</w:t>
+                <w:lang w:val="en-US"/>
+              </w:rPr>
+            </w:pPr>
+            <w:r>
+              <w:rPr>
+                <w:rFonts w:ascii="Times New Roman" w:hAnsi="Times New Roman" w:cs="Times New Roman"/>
+                <w:lang w:val="en-US"/>
+              </w:rPr>
+              <w:t>Concentration of power in one person guarantees order.</w:t>
             </w:r>
           </w:p>
         </w:tc>
@@ -4298,7 +2640,6 @@
               <w:rPr>
                 <w:rFonts w:ascii="Times New Roman" w:hAnsi="Times New Roman" w:cs="Times New Roman"/>
               </w:rPr>
-              <w:lastRenderedPageBreak/>
               <w:t>2. Disagree</w:t>
             </w:r>
           </w:p>
@@ -4311,79 +2652,15 @@
             <w:pPr>
               <w:rPr>
                 <w:rFonts w:ascii="Times New Roman" w:hAnsi="Times New Roman" w:cs="Times New Roman"/>
-                <w:lang w:val="fr-FR"/>
-              </w:rPr>
-            </w:pPr>
-            <w:r>
-              <w:rPr>
-                <w:rFonts w:ascii="Times New Roman" w:hAnsi="Times New Roman" w:cs="Times New Roman"/>
-                <w:lang w:val="fr-FR"/>
-              </w:rPr>
-              <w:t xml:space="preserve">The </w:t>
-            </w:r>
-            <w:proofErr w:type="spellStart"/>
-            <w:r>
-              <w:rPr>
-                <w:rFonts w:ascii="Times New Roman" w:hAnsi="Times New Roman" w:cs="Times New Roman"/>
-                <w:lang w:val="fr-FR"/>
-              </w:rPr>
-              <w:t>government</w:t>
-            </w:r>
-            <w:proofErr w:type="spellEnd"/>
-            <w:r>
-              <w:rPr>
-                <w:rFonts w:ascii="Times New Roman" w:hAnsi="Times New Roman" w:cs="Times New Roman"/>
-                <w:lang w:val="fr-FR"/>
-              </w:rPr>
-              <w:t xml:space="preserve"> </w:t>
-            </w:r>
-            <w:proofErr w:type="spellStart"/>
-            <w:r>
-              <w:rPr>
-                <w:rFonts w:ascii="Times New Roman" w:hAnsi="Times New Roman" w:cs="Times New Roman"/>
-                <w:lang w:val="fr-FR"/>
-              </w:rPr>
-              <w:t>should</w:t>
-            </w:r>
-            <w:proofErr w:type="spellEnd"/>
-            <w:r>
-              <w:rPr>
-                <w:rFonts w:ascii="Times New Roman" w:hAnsi="Times New Roman" w:cs="Times New Roman"/>
-                <w:lang w:val="fr-FR"/>
-              </w:rPr>
-              <w:t xml:space="preserve"> close communication media </w:t>
-            </w:r>
-            <w:proofErr w:type="spellStart"/>
-            <w:r>
-              <w:rPr>
-                <w:rFonts w:ascii="Times New Roman" w:hAnsi="Times New Roman" w:cs="Times New Roman"/>
-                <w:lang w:val="fr-FR"/>
-              </w:rPr>
-              <w:t>that</w:t>
-            </w:r>
-            <w:proofErr w:type="spellEnd"/>
-            <w:r>
-              <w:rPr>
-                <w:rFonts w:ascii="Times New Roman" w:hAnsi="Times New Roman" w:cs="Times New Roman"/>
-                <w:lang w:val="fr-FR"/>
-              </w:rPr>
-              <w:t xml:space="preserve"> are </w:t>
-            </w:r>
-            <w:proofErr w:type="spellStart"/>
-            <w:r>
-              <w:rPr>
-                <w:rFonts w:ascii="Times New Roman" w:hAnsi="Times New Roman" w:cs="Times New Roman"/>
-                <w:lang w:val="fr-FR"/>
-              </w:rPr>
-              <w:t>critical</w:t>
-            </w:r>
-            <w:proofErr w:type="spellEnd"/>
-            <w:r>
-              <w:rPr>
-                <w:rFonts w:ascii="Times New Roman" w:hAnsi="Times New Roman" w:cs="Times New Roman"/>
-                <w:lang w:val="fr-FR"/>
-              </w:rPr>
-              <w:t>.</w:t>
+                <w:lang w:val="en-US"/>
+              </w:rPr>
+            </w:pPr>
+            <w:r>
+              <w:rPr>
+                <w:rFonts w:ascii="Times New Roman" w:hAnsi="Times New Roman" w:cs="Times New Roman"/>
+                <w:lang w:val="en-US"/>
+              </w:rPr>
+              <w:t>The government should close communication media that are critical.</w:t>
             </w:r>
           </w:p>
         </w:tc>
@@ -4464,159 +2741,15 @@
             <w:pPr>
               <w:rPr>
                 <w:rFonts w:ascii="Times New Roman" w:hAnsi="Times New Roman" w:cs="Times New Roman"/>
-                <w:lang w:val="fr-FR"/>
-              </w:rPr>
-            </w:pPr>
-            <w:r>
-              <w:rPr>
-                <w:rFonts w:ascii="Times New Roman" w:hAnsi="Times New Roman" w:cs="Times New Roman"/>
-                <w:lang w:val="fr-FR"/>
-              </w:rPr>
-              <w:t xml:space="preserve">If the </w:t>
-            </w:r>
-            <w:proofErr w:type="spellStart"/>
-            <w:r>
-              <w:rPr>
-                <w:rFonts w:ascii="Times New Roman" w:hAnsi="Times New Roman" w:cs="Times New Roman"/>
-                <w:lang w:val="fr-FR"/>
-              </w:rPr>
-              <w:t>president</w:t>
-            </w:r>
-            <w:proofErr w:type="spellEnd"/>
-            <w:r>
-              <w:rPr>
-                <w:rFonts w:ascii="Times New Roman" w:hAnsi="Times New Roman" w:cs="Times New Roman"/>
-                <w:lang w:val="fr-FR"/>
-              </w:rPr>
-              <w:t xml:space="preserve"> </w:t>
-            </w:r>
-            <w:proofErr w:type="spellStart"/>
-            <w:r>
-              <w:rPr>
-                <w:rFonts w:ascii="Times New Roman" w:hAnsi="Times New Roman" w:cs="Times New Roman"/>
-                <w:lang w:val="fr-FR"/>
-              </w:rPr>
-              <w:t>does</w:t>
-            </w:r>
-            <w:proofErr w:type="spellEnd"/>
-            <w:r>
-              <w:rPr>
-                <w:rFonts w:ascii="Times New Roman" w:hAnsi="Times New Roman" w:cs="Times New Roman"/>
-                <w:lang w:val="fr-FR"/>
-              </w:rPr>
-              <w:t xml:space="preserve"> not </w:t>
-            </w:r>
-            <w:proofErr w:type="spellStart"/>
-            <w:r>
-              <w:rPr>
-                <w:rFonts w:ascii="Times New Roman" w:hAnsi="Times New Roman" w:cs="Times New Roman"/>
-                <w:lang w:val="fr-FR"/>
-              </w:rPr>
-              <w:t>agree</w:t>
-            </w:r>
-            <w:proofErr w:type="spellEnd"/>
-            <w:r>
-              <w:rPr>
-                <w:rFonts w:ascii="Times New Roman" w:hAnsi="Times New Roman" w:cs="Times New Roman"/>
-                <w:lang w:val="fr-FR"/>
-              </w:rPr>
-              <w:t xml:space="preserve"> </w:t>
-            </w:r>
-            <w:proofErr w:type="spellStart"/>
-            <w:r>
-              <w:rPr>
-                <w:rFonts w:ascii="Times New Roman" w:hAnsi="Times New Roman" w:cs="Times New Roman"/>
-                <w:lang w:val="fr-FR"/>
-              </w:rPr>
-              <w:t>with</w:t>
-            </w:r>
-            <w:proofErr w:type="spellEnd"/>
-            <w:r>
-              <w:rPr>
-                <w:rFonts w:ascii="Times New Roman" w:hAnsi="Times New Roman" w:cs="Times New Roman"/>
-                <w:lang w:val="fr-FR"/>
-              </w:rPr>
-              <w:t xml:space="preserve"> &lt;</w:t>
-            </w:r>
-            <w:proofErr w:type="spellStart"/>
-            <w:r>
-              <w:rPr>
-                <w:rFonts w:ascii="Times New Roman" w:hAnsi="Times New Roman" w:cs="Times New Roman"/>
-                <w:lang w:val="fr-FR"/>
-              </w:rPr>
-              <w:t>Congress</w:t>
-            </w:r>
-            <w:proofErr w:type="spellEnd"/>
-            <w:r>
-              <w:rPr>
-                <w:rFonts w:ascii="Times New Roman" w:hAnsi="Times New Roman" w:cs="Times New Roman"/>
-                <w:lang w:val="fr-FR"/>
-              </w:rPr>
-              <w:t xml:space="preserve">&gt;, </w:t>
-            </w:r>
-            <w:proofErr w:type="spellStart"/>
-            <w:r>
-              <w:rPr>
-                <w:rFonts w:ascii="Times New Roman" w:hAnsi="Times New Roman" w:cs="Times New Roman"/>
-                <w:lang w:val="fr-FR"/>
-              </w:rPr>
-              <w:t>he</w:t>
-            </w:r>
-            <w:proofErr w:type="spellEnd"/>
-            <w:r>
-              <w:rPr>
-                <w:rFonts w:ascii="Times New Roman" w:hAnsi="Times New Roman" w:cs="Times New Roman"/>
-                <w:lang w:val="fr-FR"/>
-              </w:rPr>
-              <w:t>/</w:t>
-            </w:r>
-            <w:proofErr w:type="spellStart"/>
-            <w:r>
-              <w:rPr>
-                <w:rFonts w:ascii="Times New Roman" w:hAnsi="Times New Roman" w:cs="Times New Roman"/>
-                <w:lang w:val="fr-FR"/>
-              </w:rPr>
-              <w:t>she</w:t>
-            </w:r>
-            <w:proofErr w:type="spellEnd"/>
-            <w:r>
-              <w:rPr>
-                <w:rFonts w:ascii="Times New Roman" w:hAnsi="Times New Roman" w:cs="Times New Roman"/>
-                <w:lang w:val="fr-FR"/>
-              </w:rPr>
-              <w:t xml:space="preserve"> </w:t>
-            </w:r>
-            <w:proofErr w:type="spellStart"/>
-            <w:r>
-              <w:rPr>
-                <w:rFonts w:ascii="Times New Roman" w:hAnsi="Times New Roman" w:cs="Times New Roman"/>
-                <w:lang w:val="fr-FR"/>
-              </w:rPr>
-              <w:t>should</w:t>
-            </w:r>
-            <w:proofErr w:type="spellEnd"/>
-            <w:r>
-              <w:rPr>
-                <w:rFonts w:ascii="Times New Roman" w:hAnsi="Times New Roman" w:cs="Times New Roman"/>
-                <w:lang w:val="fr-FR"/>
-              </w:rPr>
-              <w:t xml:space="preserve"> &lt;dissolve&gt; </w:t>
-            </w:r>
-            <w:proofErr w:type="spellStart"/>
-            <w:r>
-              <w:rPr>
-                <w:rFonts w:ascii="Times New Roman" w:hAnsi="Times New Roman" w:cs="Times New Roman"/>
-                <w:lang w:val="fr-FR"/>
-              </w:rPr>
-              <w:t>it</w:t>
-            </w:r>
-            <w:proofErr w:type="spellEnd"/>
-            <w:r>
-              <w:rPr>
-                <w:rFonts w:ascii="Times New Roman" w:hAnsi="Times New Roman" w:cs="Times New Roman"/>
-                <w:lang w:val="fr-FR"/>
-              </w:rPr>
-              <w:t>.</w:t>
+                <w:lang w:val="en-US"/>
+              </w:rPr>
+            </w:pPr>
+            <w:r>
+              <w:rPr>
+                <w:rFonts w:ascii="Times New Roman" w:hAnsi="Times New Roman" w:cs="Times New Roman"/>
+                <w:lang w:val="en-US"/>
+              </w:rPr>
+              <w:t>If the president does not agree with &lt;Congress&gt;, he/she should &lt;dissolve&gt; it.</w:t>
             </w:r>
           </w:p>
         </w:tc>
@@ -4685,6 +2818,7 @@
               <w:rPr>
                 <w:rFonts w:ascii="Times New Roman" w:hAnsi="Times New Roman" w:cs="Times New Roman"/>
               </w:rPr>
+              <w:lastRenderedPageBreak/>
               <w:t>4. Strongly agree</w:t>
             </w:r>
           </w:p>
@@ -4697,120 +2831,15 @@
             <w:pPr>
               <w:rPr>
                 <w:rFonts w:ascii="Times New Roman" w:hAnsi="Times New Roman" w:cs="Times New Roman"/>
-                <w:lang w:val="fr-FR"/>
-              </w:rPr>
-            </w:pPr>
-            <w:proofErr w:type="spellStart"/>
-            <w:r>
-              <w:rPr>
-                <w:rFonts w:ascii="Times New Roman" w:hAnsi="Times New Roman" w:cs="Times New Roman"/>
-                <w:lang w:val="fr-FR"/>
-              </w:rPr>
-              <w:t>Dictatorships</w:t>
-            </w:r>
-            <w:proofErr w:type="spellEnd"/>
-            <w:r>
-              <w:rPr>
-                <w:rFonts w:ascii="Times New Roman" w:hAnsi="Times New Roman" w:cs="Times New Roman"/>
-                <w:lang w:val="fr-FR"/>
-              </w:rPr>
-              <w:t xml:space="preserve"> are </w:t>
-            </w:r>
-            <w:proofErr w:type="spellStart"/>
-            <w:r>
-              <w:rPr>
-                <w:rFonts w:ascii="Times New Roman" w:hAnsi="Times New Roman" w:cs="Times New Roman"/>
-                <w:lang w:val="fr-FR"/>
-              </w:rPr>
-              <w:t>justified</w:t>
-            </w:r>
-            <w:proofErr w:type="spellEnd"/>
-            <w:r>
-              <w:rPr>
-                <w:rFonts w:ascii="Times New Roman" w:hAnsi="Times New Roman" w:cs="Times New Roman"/>
-                <w:lang w:val="fr-FR"/>
-              </w:rPr>
-              <w:t xml:space="preserve"> </w:t>
-            </w:r>
-            <w:proofErr w:type="spellStart"/>
-            <w:r>
-              <w:rPr>
-                <w:rFonts w:ascii="Times New Roman" w:hAnsi="Times New Roman" w:cs="Times New Roman"/>
-                <w:lang w:val="fr-FR"/>
-              </w:rPr>
-              <w:t>when</w:t>
-            </w:r>
-            <w:proofErr w:type="spellEnd"/>
-            <w:r>
-              <w:rPr>
-                <w:rFonts w:ascii="Times New Roman" w:hAnsi="Times New Roman" w:cs="Times New Roman"/>
-                <w:lang w:val="fr-FR"/>
-              </w:rPr>
-              <w:t xml:space="preserve"> </w:t>
-            </w:r>
-            <w:proofErr w:type="spellStart"/>
-            <w:r>
-              <w:rPr>
-                <w:rFonts w:ascii="Times New Roman" w:hAnsi="Times New Roman" w:cs="Times New Roman"/>
-                <w:lang w:val="fr-FR"/>
-              </w:rPr>
-              <w:t>they</w:t>
-            </w:r>
-            <w:proofErr w:type="spellEnd"/>
-            <w:r>
-              <w:rPr>
-                <w:rFonts w:ascii="Times New Roman" w:hAnsi="Times New Roman" w:cs="Times New Roman"/>
-                <w:lang w:val="fr-FR"/>
-              </w:rPr>
-              <w:t xml:space="preserve"> </w:t>
-            </w:r>
-            <w:proofErr w:type="spellStart"/>
-            <w:r>
-              <w:rPr>
-                <w:rFonts w:ascii="Times New Roman" w:hAnsi="Times New Roman" w:cs="Times New Roman"/>
-                <w:lang w:val="fr-FR"/>
-              </w:rPr>
-              <w:t>bring</w:t>
-            </w:r>
-            <w:proofErr w:type="spellEnd"/>
-            <w:r>
-              <w:rPr>
-                <w:rFonts w:ascii="Times New Roman" w:hAnsi="Times New Roman" w:cs="Times New Roman"/>
-                <w:lang w:val="fr-FR"/>
-              </w:rPr>
-              <w:t xml:space="preserve"> </w:t>
-            </w:r>
-            <w:proofErr w:type="spellStart"/>
-            <w:r>
-              <w:rPr>
-                <w:rFonts w:ascii="Times New Roman" w:hAnsi="Times New Roman" w:cs="Times New Roman"/>
-                <w:lang w:val="fr-FR"/>
-              </w:rPr>
-              <w:t>order</w:t>
-            </w:r>
-            <w:proofErr w:type="spellEnd"/>
-            <w:r>
-              <w:rPr>
-                <w:rFonts w:ascii="Times New Roman" w:hAnsi="Times New Roman" w:cs="Times New Roman"/>
-                <w:lang w:val="fr-FR"/>
-              </w:rPr>
-              <w:t xml:space="preserve"> and </w:t>
-            </w:r>
-            <w:proofErr w:type="spellStart"/>
-            <w:r>
-              <w:rPr>
-                <w:rFonts w:ascii="Times New Roman" w:hAnsi="Times New Roman" w:cs="Times New Roman"/>
-                <w:lang w:val="fr-FR"/>
-              </w:rPr>
-              <w:t>safety</w:t>
-            </w:r>
-            <w:proofErr w:type="spellEnd"/>
-            <w:r>
-              <w:rPr>
-                <w:rFonts w:ascii="Times New Roman" w:hAnsi="Times New Roman" w:cs="Times New Roman"/>
-                <w:lang w:val="fr-FR"/>
-              </w:rPr>
-              <w:t>.</w:t>
+                <w:lang w:val="en-US"/>
+              </w:rPr>
+            </w:pPr>
+            <w:r>
+              <w:rPr>
+                <w:rFonts w:ascii="Times New Roman" w:hAnsi="Times New Roman" w:cs="Times New Roman"/>
+                <w:lang w:val="en-US"/>
+              </w:rPr>
+              <w:t>Dictatorships are justified when they bring order and safety.</w:t>
             </w:r>
           </w:p>
         </w:tc>
@@ -4885,121 +2914,16 @@
             <w:pPr>
               <w:rPr>
                 <w:rFonts w:ascii="Times New Roman" w:hAnsi="Times New Roman" w:cs="Times New Roman"/>
-                <w:lang w:val="fr-FR"/>
-              </w:rPr>
-            </w:pPr>
-            <w:proofErr w:type="spellStart"/>
-            <w:r>
-              <w:rPr>
-                <w:rFonts w:ascii="Times New Roman" w:hAnsi="Times New Roman" w:cs="Times New Roman"/>
-                <w:lang w:val="fr-FR"/>
-              </w:rPr>
-              <w:t>Dictatorships</w:t>
-            </w:r>
-            <w:proofErr w:type="spellEnd"/>
-            <w:r>
-              <w:rPr>
-                <w:rFonts w:ascii="Times New Roman" w:hAnsi="Times New Roman" w:cs="Times New Roman"/>
-                <w:lang w:val="fr-FR"/>
-              </w:rPr>
-              <w:t xml:space="preserve"> are </w:t>
-            </w:r>
-            <w:proofErr w:type="spellStart"/>
-            <w:r>
-              <w:rPr>
-                <w:rFonts w:ascii="Times New Roman" w:hAnsi="Times New Roman" w:cs="Times New Roman"/>
-                <w:lang w:val="fr-FR"/>
-              </w:rPr>
-              <w:t>justified</w:t>
-            </w:r>
-            <w:proofErr w:type="spellEnd"/>
-            <w:r>
-              <w:rPr>
-                <w:rFonts w:ascii="Times New Roman" w:hAnsi="Times New Roman" w:cs="Times New Roman"/>
-                <w:lang w:val="fr-FR"/>
-              </w:rPr>
-              <w:t xml:space="preserve"> </w:t>
-            </w:r>
-            <w:proofErr w:type="spellStart"/>
-            <w:r>
-              <w:rPr>
-                <w:rFonts w:ascii="Times New Roman" w:hAnsi="Times New Roman" w:cs="Times New Roman"/>
-                <w:lang w:val="fr-FR"/>
-              </w:rPr>
-              <w:t>when</w:t>
-            </w:r>
-            <w:proofErr w:type="spellEnd"/>
-            <w:r>
-              <w:rPr>
-                <w:rFonts w:ascii="Times New Roman" w:hAnsi="Times New Roman" w:cs="Times New Roman"/>
-                <w:lang w:val="fr-FR"/>
-              </w:rPr>
-              <w:t xml:space="preserve"> </w:t>
-            </w:r>
-            <w:proofErr w:type="spellStart"/>
-            <w:r>
-              <w:rPr>
-                <w:rFonts w:ascii="Times New Roman" w:hAnsi="Times New Roman" w:cs="Times New Roman"/>
-                <w:lang w:val="fr-FR"/>
-              </w:rPr>
-              <w:t>they</w:t>
-            </w:r>
-            <w:proofErr w:type="spellEnd"/>
-            <w:r>
-              <w:rPr>
-                <w:rFonts w:ascii="Times New Roman" w:hAnsi="Times New Roman" w:cs="Times New Roman"/>
-                <w:lang w:val="fr-FR"/>
-              </w:rPr>
-              <w:t xml:space="preserve"> </w:t>
-            </w:r>
-            <w:proofErr w:type="spellStart"/>
-            <w:r>
-              <w:rPr>
-                <w:rFonts w:ascii="Times New Roman" w:hAnsi="Times New Roman" w:cs="Times New Roman"/>
-                <w:lang w:val="fr-FR"/>
-              </w:rPr>
-              <w:t>bring</w:t>
-            </w:r>
-            <w:proofErr w:type="spellEnd"/>
-            <w:r>
-              <w:rPr>
-                <w:rFonts w:ascii="Times New Roman" w:hAnsi="Times New Roman" w:cs="Times New Roman"/>
-                <w:lang w:val="fr-FR"/>
-              </w:rPr>
-              <w:t xml:space="preserve"> </w:t>
-            </w:r>
-            <w:proofErr w:type="spellStart"/>
-            <w:r>
-              <w:rPr>
-                <w:rFonts w:ascii="Times New Roman" w:hAnsi="Times New Roman" w:cs="Times New Roman"/>
-                <w:lang w:val="fr-FR"/>
-              </w:rPr>
-              <w:t>economic</w:t>
-            </w:r>
-            <w:proofErr w:type="spellEnd"/>
-            <w:r>
-              <w:rPr>
-                <w:rFonts w:ascii="Times New Roman" w:hAnsi="Times New Roman" w:cs="Times New Roman"/>
-                <w:lang w:val="fr-FR"/>
-              </w:rPr>
-              <w:t xml:space="preserve"> </w:t>
-            </w:r>
-            <w:proofErr w:type="spellStart"/>
-            <w:r>
-              <w:rPr>
-                <w:rFonts w:ascii="Times New Roman" w:hAnsi="Times New Roman" w:cs="Times New Roman"/>
-                <w:lang w:val="fr-FR"/>
-              </w:rPr>
-              <w:t>benefit</w:t>
-            </w:r>
-            <w:r>
-              <w:rPr>
-                <w:rFonts w:ascii="Times New Roman" w:hAnsi="Times New Roman" w:cs="Times New Roman"/>
-                <w:lang w:val="fr-FR"/>
-              </w:rPr>
-              <w:t>s</w:t>
-            </w:r>
-            <w:proofErr w:type="spellEnd"/>
+                <w:lang w:val="en-US"/>
+              </w:rPr>
+            </w:pPr>
+            <w:r>
+              <w:rPr>
+                <w:rFonts w:ascii="Times New Roman" w:hAnsi="Times New Roman" w:cs="Times New Roman"/>
+                <w:lang w:val="en-US"/>
+              </w:rPr>
+              <w:t>Dictatorships are justified when they bring economic benefits</w:t>
+            </w:r>
           </w:p>
         </w:tc>
         <w:tc>
@@ -5132,95 +3056,15 @@
             <w:pPr>
               <w:rPr>
                 <w:rFonts w:ascii="Times New Roman" w:hAnsi="Times New Roman" w:cs="Times New Roman"/>
-                <w:lang w:val="fr-FR"/>
-              </w:rPr>
-            </w:pPr>
-            <w:r>
-              <w:rPr>
-                <w:rFonts w:ascii="Times New Roman" w:hAnsi="Times New Roman" w:cs="Times New Roman"/>
-                <w:lang w:val="fr-FR"/>
-              </w:rPr>
-              <w:t xml:space="preserve">How </w:t>
-            </w:r>
-            <w:proofErr w:type="spellStart"/>
-            <w:r>
-              <w:rPr>
-                <w:rFonts w:ascii="Times New Roman" w:hAnsi="Times New Roman" w:cs="Times New Roman"/>
-                <w:lang w:val="fr-FR"/>
-              </w:rPr>
-              <w:t>much</w:t>
-            </w:r>
-            <w:proofErr w:type="spellEnd"/>
-            <w:r>
-              <w:rPr>
-                <w:rFonts w:ascii="Times New Roman" w:hAnsi="Times New Roman" w:cs="Times New Roman"/>
-                <w:lang w:val="fr-FR"/>
-              </w:rPr>
-              <w:t xml:space="preserve"> do </w:t>
-            </w:r>
-            <w:proofErr w:type="spellStart"/>
-            <w:r>
-              <w:rPr>
-                <w:rFonts w:ascii="Times New Roman" w:hAnsi="Times New Roman" w:cs="Times New Roman"/>
-                <w:lang w:val="fr-FR"/>
-              </w:rPr>
-              <w:t>you</w:t>
-            </w:r>
-            <w:proofErr w:type="spellEnd"/>
-            <w:r>
-              <w:rPr>
-                <w:rFonts w:ascii="Times New Roman" w:hAnsi="Times New Roman" w:cs="Times New Roman"/>
-                <w:lang w:val="fr-FR"/>
-              </w:rPr>
-              <w:t xml:space="preserve"> trust </w:t>
-            </w:r>
-            <w:proofErr w:type="spellStart"/>
-            <w:r>
-              <w:rPr>
-                <w:rFonts w:ascii="Times New Roman" w:hAnsi="Times New Roman" w:cs="Times New Roman"/>
-                <w:lang w:val="fr-FR"/>
-              </w:rPr>
-              <w:t>each</w:t>
-            </w:r>
-            <w:proofErr w:type="spellEnd"/>
-            <w:r>
-              <w:rPr>
-                <w:rFonts w:ascii="Times New Roman" w:hAnsi="Times New Roman" w:cs="Times New Roman"/>
-                <w:lang w:val="fr-FR"/>
-              </w:rPr>
-              <w:t xml:space="preserve"> of the </w:t>
-            </w:r>
-            <w:proofErr w:type="spellStart"/>
-            <w:r>
-              <w:rPr>
-                <w:rFonts w:ascii="Times New Roman" w:hAnsi="Times New Roman" w:cs="Times New Roman"/>
-                <w:lang w:val="fr-FR"/>
-              </w:rPr>
-              <w:t>following</w:t>
-            </w:r>
-            <w:proofErr w:type="spellEnd"/>
-            <w:r>
-              <w:rPr>
-                <w:rFonts w:ascii="Times New Roman" w:hAnsi="Times New Roman" w:cs="Times New Roman"/>
-                <w:lang w:val="fr-FR"/>
-              </w:rPr>
-              <w:t xml:space="preserve"> groups, institutions or sources of </w:t>
-            </w:r>
-            <w:proofErr w:type="gramStart"/>
-            <w:r>
-              <w:rPr>
-                <w:rFonts w:ascii="Times New Roman" w:hAnsi="Times New Roman" w:cs="Times New Roman"/>
-                <w:lang w:val="fr-FR"/>
-              </w:rPr>
-              <w:t>information?</w:t>
-            </w:r>
-            <w:proofErr w:type="gramEnd"/>
-            <w:r>
-              <w:rPr>
-                <w:rFonts w:ascii="Times New Roman" w:hAnsi="Times New Roman" w:cs="Times New Roman"/>
-                <w:lang w:val="fr-FR"/>
-              </w:rPr>
-              <w:t xml:space="preserve"> </w:t>
+                <w:lang w:val="en-US"/>
+              </w:rPr>
+            </w:pPr>
+            <w:r>
+              <w:rPr>
+                <w:rFonts w:ascii="Times New Roman" w:hAnsi="Times New Roman" w:cs="Times New Roman"/>
+                <w:lang w:val="en-US"/>
+              </w:rPr>
+              <w:t xml:space="preserve">How much do you trust each of the following groups, institutions or sources of information? </w:t>
             </w:r>
           </w:p>
         </w:tc>
@@ -5279,31 +3123,15 @@
             <w:pPr>
               <w:rPr>
                 <w:rFonts w:ascii="Times New Roman" w:hAnsi="Times New Roman" w:cs="Times New Roman"/>
-                <w:lang w:val="fr-FR"/>
-              </w:rPr>
-            </w:pPr>
-            <w:r>
-              <w:rPr>
-                <w:rFonts w:ascii="Times New Roman" w:hAnsi="Times New Roman" w:cs="Times New Roman"/>
-                <w:lang w:val="fr-FR"/>
-              </w:rPr>
-              <w:t xml:space="preserve">The &lt;national </w:t>
-            </w:r>
-            <w:proofErr w:type="spellStart"/>
-            <w:r>
-              <w:rPr>
-                <w:rFonts w:ascii="Times New Roman" w:hAnsi="Times New Roman" w:cs="Times New Roman"/>
-                <w:lang w:val="fr-FR"/>
-              </w:rPr>
-              <w:t>government</w:t>
-            </w:r>
-            <w:proofErr w:type="spellEnd"/>
-            <w:r>
-              <w:rPr>
-                <w:rFonts w:ascii="Times New Roman" w:hAnsi="Times New Roman" w:cs="Times New Roman"/>
-                <w:lang w:val="fr-FR"/>
-              </w:rPr>
-              <w:t>&gt; of &lt;country of test&gt;</w:t>
+                <w:lang w:val="en-US"/>
+              </w:rPr>
+            </w:pPr>
+            <w:r>
+              <w:rPr>
+                <w:rFonts w:ascii="Times New Roman" w:hAnsi="Times New Roman" w:cs="Times New Roman"/>
+                <w:lang w:val="en-US"/>
+              </w:rPr>
+              <w:t>The &lt;national government&gt; of &lt;country of test&gt;</w:t>
             </w:r>
           </w:p>
         </w:tc>
@@ -5403,63 +3231,15 @@
             <w:pPr>
               <w:rPr>
                 <w:rFonts w:ascii="Times New Roman" w:hAnsi="Times New Roman" w:cs="Times New Roman"/>
-                <w:lang w:val="fr-FR"/>
-              </w:rPr>
-            </w:pPr>
-            <w:r>
-              <w:rPr>
-                <w:rFonts w:ascii="Times New Roman" w:hAnsi="Times New Roman" w:cs="Times New Roman"/>
-                <w:lang w:val="fr-FR"/>
-              </w:rPr>
-              <w:t xml:space="preserve">The &lt;local </w:t>
-            </w:r>
-            <w:proofErr w:type="spellStart"/>
-            <w:r>
-              <w:rPr>
-                <w:rFonts w:ascii="Times New Roman" w:hAnsi="Times New Roman" w:cs="Times New Roman"/>
-                <w:lang w:val="fr-FR"/>
-              </w:rPr>
-              <w:t>government</w:t>
-            </w:r>
-            <w:proofErr w:type="spellEnd"/>
-            <w:r>
-              <w:rPr>
-                <w:rFonts w:ascii="Times New Roman" w:hAnsi="Times New Roman" w:cs="Times New Roman"/>
-                <w:lang w:val="fr-FR"/>
-              </w:rPr>
-              <w:t xml:space="preserve">&gt; of </w:t>
-            </w:r>
-            <w:proofErr w:type="spellStart"/>
-            <w:r>
-              <w:rPr>
-                <w:rFonts w:ascii="Times New Roman" w:hAnsi="Times New Roman" w:cs="Times New Roman"/>
-                <w:lang w:val="fr-FR"/>
-              </w:rPr>
-              <w:t>your</w:t>
-            </w:r>
-            <w:proofErr w:type="spellEnd"/>
-            <w:r>
-              <w:rPr>
-                <w:rFonts w:ascii="Times New Roman" w:hAnsi="Times New Roman" w:cs="Times New Roman"/>
-                <w:lang w:val="fr-FR"/>
-              </w:rPr>
-              <w:t xml:space="preserve"> </w:t>
-            </w:r>
-            <w:proofErr w:type="spellStart"/>
-            <w:r>
-              <w:rPr>
-                <w:rFonts w:ascii="Times New Roman" w:hAnsi="Times New Roman" w:cs="Times New Roman"/>
-                <w:lang w:val="fr-FR"/>
-              </w:rPr>
-              <w:t>town</w:t>
-            </w:r>
-            <w:proofErr w:type="spellEnd"/>
-            <w:r>
-              <w:rPr>
-                <w:rFonts w:ascii="Times New Roman" w:hAnsi="Times New Roman" w:cs="Times New Roman"/>
-                <w:lang w:val="fr-FR"/>
-              </w:rPr>
-              <w:t xml:space="preserve"> or city</w:t>
+                <w:lang w:val="en-US"/>
+              </w:rPr>
+            </w:pPr>
+            <w:r>
+              <w:rPr>
+                <w:rFonts w:ascii="Times New Roman" w:hAnsi="Times New Roman" w:cs="Times New Roman"/>
+                <w:lang w:val="en-US"/>
+              </w:rPr>
+              <w:t>The &lt;local government&gt; of your town or city</w:t>
             </w:r>
           </w:p>
         </w:tc>
@@ -6378,7 +4158,6 @@
     <w:p>
       <w:pPr>
         <w:rPr>
-          <w:ins w:id="108" w:author="José Conejeros" w:date="2019-12-16T16:56:00Z"/>
           <w:rFonts w:ascii="Times New Roman" w:hAnsi="Times New Roman" w:cs="Times New Roman"/>
         </w:rPr>
       </w:pPr>
@@ -6392,7 +4171,6 @@
     <w:p>
       <w:pPr>
         <w:rPr>
-          <w:ins w:id="109" w:author="José Conejeros" w:date="2019-12-16T16:56:00Z"/>
           <w:rFonts w:ascii="Times New Roman" w:hAnsi="Times New Roman" w:cs="Times New Roman"/>
         </w:rPr>
       </w:pPr>
@@ -6400,48 +4178,41 @@
     <w:p>
       <w:pPr>
         <w:rPr>
-          <w:ins w:id="110" w:author="José Conejeros" w:date="2019-12-16T16:56:00Z"/>
           <w:rFonts w:ascii="Times New Roman" w:hAnsi="Times New Roman" w:cs="Times New Roman"/>
           <w:b/>
           <w:bCs/>
         </w:rPr>
       </w:pPr>
-      <w:ins w:id="111" w:author="José Conejeros" w:date="2019-12-16T16:56:00Z">
-        <w:r>
-          <w:rPr>
-            <w:rFonts w:ascii="Times New Roman" w:hAnsi="Times New Roman" w:cs="Times New Roman"/>
-            <w:b/>
-            <w:bCs/>
-          </w:rPr>
-          <w:br w:type="page"/>
-        </w:r>
-      </w:ins>
+      <w:r>
+        <w:rPr>
+          <w:rFonts w:ascii="Times New Roman" w:hAnsi="Times New Roman" w:cs="Times New Roman"/>
+          <w:b/>
+          <w:bCs/>
+        </w:rPr>
+        <w:br w:type="page"/>
+      </w:r>
     </w:p>
     <w:p>
       <w:pPr>
         <w:rPr>
-          <w:ins w:id="112" w:author="José Conejeros" w:date="2019-12-16T16:56:00Z"/>
           <w:rFonts w:ascii="Times New Roman" w:hAnsi="Times New Roman" w:cs="Times New Roman"/>
           <w:b/>
           <w:bCs/>
         </w:rPr>
       </w:pPr>
-      <w:ins w:id="113" w:author="José Conejeros" w:date="2019-12-16T16:56:00Z">
-        <w:r>
-          <w:rPr>
-            <w:rFonts w:ascii="Times New Roman" w:hAnsi="Times New Roman" w:cs="Times New Roman"/>
-            <w:b/>
-            <w:bCs/>
-          </w:rPr>
-          <w:lastRenderedPageBreak/>
-          <w:t xml:space="preserve">Bibliografía </w:t>
-        </w:r>
-      </w:ins>
+      <w:r>
+        <w:rPr>
+          <w:rFonts w:ascii="Times New Roman" w:hAnsi="Times New Roman" w:cs="Times New Roman"/>
+          <w:b/>
+          <w:bCs/>
+        </w:rPr>
+        <w:lastRenderedPageBreak/>
+        <w:t xml:space="preserve">Bibliografía </w:t>
+      </w:r>
     </w:p>
     <w:p>
       <w:pPr>
         <w:rPr>
-          <w:ins w:id="114" w:author="José Conejeros" w:date="2019-12-16T16:56:00Z"/>
           <w:rFonts w:ascii="Times New Roman" w:hAnsi="Times New Roman" w:cs="Times New Roman"/>
           <w:b/>
           <w:bCs/>
@@ -6454,11 +4225,6 @@
           <w:rFonts w:ascii="Times New Roman" w:hAnsi="Times New Roman" w:cs="Times New Roman"/>
           <w:b/>
           <w:bCs/>
-          <w:rPrChange w:id="115" w:author="José Conejeros" w:date="2019-12-16T16:56:00Z">
-            <w:rPr>
-              <w:rFonts w:ascii="Times New Roman" w:hAnsi="Times New Roman" w:cs="Times New Roman"/>
-            </w:rPr>
-          </w:rPrChange>
         </w:rPr>
       </w:pPr>
     </w:p>
@@ -6785,14 +4551,6 @@
 </w:numbering>
 </file>
 
-<file path=word/people.xml><?xml version="1.0" encoding="utf-8"?>
-<w15:people xmlns:wpc="http://schemas.microsoft.com/office/word/2010/wordprocessingCanvas" xmlns:cx="http://schemas.microsoft.com/office/drawing/2014/chartex" xmlns:cx1="http://schemas.microsoft.com/office/drawing/2015/9/8/chartex" xmlns:cx2="http://schemas.microsoft.com/office/drawing/2015/10/21/chartex" xmlns:cx3="http://schemas.microsoft.com/office/drawing/2016/5/9/chartex" xmlns:cx4="http://schemas.microsoft.com/office/drawing/2016/5/10/chartex" xmlns:cx5="http://schemas.microsoft.com/office/drawing/2016/5/11/chartex" xmlns:cx6="http://schemas.microsoft.com/office/drawing/2016/5/12/chartex" xmlns:cx7="http://schemas.microsoft.com/office/drawing/2016/5/13/chartex" xmlns:cx8="http://schemas.microsoft.com/office/drawing/2016/5/14/chartex" xmlns:mc="http://schemas.openxmlformats.org/markup-compatibility/2006" xmlns:aink="http://schemas.microsoft.com/office/drawing/2016/ink" xmlns:am3d="http://schemas.microsoft.com/office/drawing/2017/model3d" xmlns:o="urn:schemas-microsoft-com:office:office" xmlns:r="http://schemas.openxmlformats.org/officeDocument/2006/relationships" xmlns:m="http://schemas.openxmlformats.org/officeDocument/2006/math" xmlns:v="urn:schemas-microsoft-com:vml" xmlns:wp14="http://schemas.microsoft.com/office/word/2010/wordprocessingDrawing" xmlns:wp="http://schemas.openxmlformats.org/drawingml/2006/wordprocessingDrawing" xmlns:w10="urn:schemas-microsoft-com:office:word" xmlns:w="http://schemas.openxmlformats.org/wordprocessingml/2006/main" xmlns:w14="http://schemas.microsoft.com/office/word/2010/wordml" xmlns:w15="http://schemas.microsoft.com/office/word/2012/wordml" xmlns:w16cid="http://schemas.microsoft.com/office/word/2016/wordml/cid" xmlns:w16se="http://schemas.microsoft.com/office/word/2015/wordml/symex" xmlns:wpg="http://schemas.microsoft.com/office/word/2010/wordprocessingGroup" xmlns:wpi="http://schemas.microsoft.com/office/word/2010/wordprocessingInk" xmlns:wne="http://schemas.microsoft.com/office/word/2006/wordml" xmlns:wps="http://schemas.microsoft.com/office/word/2010/wordprocessingShape" mc:Ignorable="w14 w15 w16se w16cid wp14">
-  <w15:person w15:author="José Conejeros">
-    <w15:presenceInfo w15:providerId="Windows Live" w15:userId="62876826b8d94fb8"/>
-  </w15:person>
-</w15:people>
-</file>
-
 <file path=word/styles.xml><?xml version="1.0" encoding="utf-8"?>
 <w:styles xmlns:mc="http://schemas.openxmlformats.org/markup-compatibility/2006" xmlns:r="http://schemas.openxmlformats.org/officeDocument/2006/relationships" xmlns:w="http://schemas.openxmlformats.org/wordprocessingml/2006/main" xmlns:w14="http://schemas.microsoft.com/office/word/2010/wordml" xmlns:w15="http://schemas.microsoft.com/office/word/2012/wordml" xmlns:w16cid="http://schemas.microsoft.com/office/word/2016/wordml/cid" xmlns:w16se="http://schemas.microsoft.com/office/word/2015/wordml/symex" mc:Ignorable="w14 w15 w16se w16cid">
   <w:docDefaults>
@@ -6810,7 +4568,7 @@
       </w:pPr>
     </w:pPrDefault>
   </w:docDefaults>
-  <w:latentStyles w:defLockedState="0" w:defUIPriority="99" w:defSemiHidden="0" w:defUnhideWhenUsed="0" w:defQFormat="0" w:count="376">
+  <w:latentStyles w:defLockedState="0" w:defUIPriority="99" w:defSemiHidden="0" w:defUnhideWhenUsed="0" w:defQFormat="0" w:count="377">
     <w:lsdException w:name="Normal" w:uiPriority="0" w:qFormat="1"/>
     <w:lsdException w:name="heading 1" w:uiPriority="9" w:qFormat="1"/>
     <w:lsdException w:name="heading 2" w:semiHidden="1" w:uiPriority="9" w:unhideWhenUsed="1" w:qFormat="1"/>
@@ -7184,6 +4942,7 @@
     <w:lsdException w:name="Hashtag" w:semiHidden="1" w:unhideWhenUsed="1"/>
     <w:lsdException w:name="Unresolved Mention" w:semiHidden="1" w:unhideWhenUsed="1"/>
     <w:lsdException w:name="Smart Link" w:semiHidden="1" w:unhideWhenUsed="1"/>
+    <w:lsdException w:name="Smart Link Error" w:semiHidden="1" w:unhideWhenUsed="1"/>
   </w:latentStyles>
   <w:style w:type="paragraph" w:default="1" w:styleId="Normal">
     <w:name w:val="Normal"/>
@@ -7192,6 +4951,7 @@
   <w:style w:type="character" w:default="1" w:styleId="Fuentedeprrafopredeter">
     <w:name w:val="Default Paragraph Font"/>
     <w:uiPriority w:val="1"/>
+    <w:semiHidden/>
     <w:unhideWhenUsed/>
   </w:style>
   <w:style w:type="table" w:default="1" w:styleId="Tablanormal">
@@ -7287,6 +5047,16 @@
       <w:sz w:val="24"/>
       <w:szCs w:val="24"/>
     </w:rPr>
+  </w:style>
+  <w:style w:type="paragraph" w:styleId="Revisin">
+    <w:name w:val="Revision"/>
+    <w:hidden/>
+    <w:uiPriority w:val="99"/>
+    <w:semiHidden/>
+    <w:rsid w:val="00EB5632"/>
+    <w:pPr>
+      <w:spacing w:after="0" w:line="240" w:lineRule="auto"/>
+    </w:pPr>
   </w:style>
 </w:styles>
 </file>
@@ -7550,4 +5320,16 @@
     </a:ext>
   </a:extLst>
 </a:theme>
+</file>
+
+<file path=customXml/item1.xml><?xml version="1.0" encoding="utf-8"?>
+<b:Sources xmlns:b="http://schemas.openxmlformats.org/officeDocument/2006/bibliography" xmlns="http://schemas.openxmlformats.org/officeDocument/2006/bibliography" SelectedStyle="\APASixthEditionOfficeOnline.xsl" StyleName="APA" Version="6"/>
+</file>
+
+<file path=customXml/itemProps1.xml><?xml version="1.0" encoding="utf-8"?>
+<ds:datastoreItem xmlns:ds="http://schemas.openxmlformats.org/officeDocument/2006/customXml" ds:itemID="{5A46EF3D-ADD6-4D2F-8BE2-243D4BC49F35}">
+  <ds:schemaRefs>
+    <ds:schemaRef ds:uri="http://schemas.openxmlformats.org/officeDocument/2006/bibliography"/>
+  </ds:schemaRefs>
+</ds:datastoreItem>
 </file>
</xml_diff>